<commit_message>
Report done. Georgiana make sentence
</commit_message>
<xml_diff>
--- a/reports/wk5/Iterator_pattern_report_Georgiana_Manolache_Jan-Niklas_Schneider.docx
+++ b/reports/wk5/Iterator_pattern_report_Georgiana_Manolache_Jan-Niklas_Schneider.docx
@@ -1227,6 +1227,7 @@
               <w:id w:val="412515069"/>
               <w:citation/>
             </w:sdtPr>
+            <w:sdtEndPr/>
             <w:sdtContent>
               <w:r>
                 <w:rPr>
@@ -1373,21 +1374,12 @@
             </w:rPr>
             <w:t xml:space="preserve"> the </w:t>
           </w:r>
-          <w:proofErr w:type="spellStart"/>
           <w:r>
             <w:rPr>
               <w:i/>
               <w:lang w:val="en-US"/>
             </w:rPr>
-            <w:t>NameIterator</w:t>
-          </w:r>
-          <w:proofErr w:type="spellEnd"/>
-          <w:r>
-            <w:rPr>
-              <w:i/>
-              <w:lang w:val="en-US"/>
-            </w:rPr>
-            <w:t xml:space="preserve"> </w:t>
+            <w:t xml:space="preserve">NameIterator </w:t>
           </w:r>
           <w:r>
             <w:rPr>
@@ -1427,21 +1419,12 @@
             </w:rPr>
             <w:t xml:space="preserve"> interface provides the iterator to derived classes. </w:t>
           </w:r>
-          <w:proofErr w:type="spellStart"/>
           <w:r>
             <w:rPr>
               <w:i/>
               <w:lang w:val="en-US"/>
             </w:rPr>
-            <w:t>NameRepository</w:t>
-          </w:r>
-          <w:proofErr w:type="spellEnd"/>
-          <w:r>
-            <w:rPr>
-              <w:i/>
-              <w:lang w:val="en-US"/>
-            </w:rPr>
-            <w:t xml:space="preserve"> </w:t>
+            <w:t xml:space="preserve">NameRepository </w:t>
           </w:r>
           <w:r>
             <w:rPr>
@@ -1473,7 +1456,7 @@
               <w:lang w:eastAsia="de-DE"/>
             </w:rPr>
             <w:drawing>
-              <wp:inline distT="0" distB="0" distL="0" distR="0">
+              <wp:inline distT="0" distB="0" distL="0" distR="0" wp14:anchorId="70EACAC3" wp14:editId="7A718276">
                 <wp:extent cx="5334000" cy="2600325"/>
                 <wp:effectExtent l="0" t="0" r="0" b="9525"/>
                 <wp:docPr id="6" name="Picture 6"/>
@@ -1628,6 +1611,7 @@
               <w:id w:val="-668633414"/>
               <w:citation/>
             </w:sdtPr>
+            <w:sdtEndPr/>
             <w:sdtContent>
               <w:r>
                 <w:rPr>
@@ -1700,30 +1684,66 @@
         <w:p>
           <w:pPr>
             <w:pStyle w:val="Caption"/>
-            <w:keepNext/>
             <w:rPr>
               <w:i w:val="0"/>
               <w:iCs w:val="0"/>
-              <w:color w:val="auto"/>
+              <w:color w:val="FF0000"/>
               <w:sz w:val="22"/>
               <w:szCs w:val="22"/>
+              <w:lang w:val="en-US"/>
             </w:rPr>
           </w:pPr>
-        </w:p>
-        <w:p>
-          <w:pPr>
-            <w:rPr>
+          <w:r>
+            <w:rPr>
+              <w:i w:val="0"/>
+              <w:iCs w:val="0"/>
+              <w:noProof/>
               <w:color w:val="FF0000"/>
-              <w:lang w:val="en-US"/>
-            </w:rPr>
-          </w:pPr>
-          <w:r>
-            <w:rPr>
-              <w:color w:val="FF0000"/>
-              <w:highlight w:val="yellow"/>
-              <w:lang w:val="en-US"/>
-            </w:rPr>
-            <w:t>UML</w:t>
+              <w:sz w:val="22"/>
+              <w:szCs w:val="22"/>
+              <w:lang w:eastAsia="de-DE"/>
+            </w:rPr>
+            <w:drawing>
+              <wp:inline distT="0" distB="0" distL="0" distR="0">
+                <wp:extent cx="5760720" cy="4320540"/>
+                <wp:effectExtent l="0" t="0" r="0" b="3810"/>
+                <wp:docPr id="4" name="Picture 4"/>
+                <wp:cNvGraphicFramePr>
+                  <a:graphicFrameLocks xmlns:a="http://schemas.openxmlformats.org/drawingml/2006/main" noChangeAspect="1"/>
+                </wp:cNvGraphicFramePr>
+                <a:graphic xmlns:a="http://schemas.openxmlformats.org/drawingml/2006/main">
+                  <a:graphicData uri="http://schemas.openxmlformats.org/drawingml/2006/picture">
+                    <pic:pic xmlns:pic="http://schemas.openxmlformats.org/drawingml/2006/picture">
+                      <pic:nvPicPr>
+                        <pic:cNvPr id="4" name="IMG_20160929_232017.jpg"/>
+                        <pic:cNvPicPr/>
+                      </pic:nvPicPr>
+                      <pic:blipFill>
+                        <a:blip r:embed="rId10" cstate="print">
+                          <a:extLst>
+                            <a:ext uri="{28A0092B-C50C-407E-A947-70E740481C1C}">
+                              <a14:useLocalDpi xmlns:a14="http://schemas.microsoft.com/office/drawing/2010/main" val="0"/>
+                            </a:ext>
+                          </a:extLst>
+                        </a:blip>
+                        <a:stretch>
+                          <a:fillRect/>
+                        </a:stretch>
+                      </pic:blipFill>
+                      <pic:spPr>
+                        <a:xfrm>
+                          <a:off x="0" y="0"/>
+                          <a:ext cx="5760720" cy="4320540"/>
+                        </a:xfrm>
+                        <a:prstGeom prst="rect">
+                          <a:avLst/>
+                        </a:prstGeom>
+                      </pic:spPr>
+                    </pic:pic>
+                  </a:graphicData>
+                </a:graphic>
+              </wp:inline>
+            </w:drawing>
           </w:r>
         </w:p>
         <w:p>
@@ -1740,6 +1760,9 @@
             <w:t xml:space="preserve">Figure </w:t>
           </w:r>
           <w:r>
+            <w:rPr>
+              <w:lang w:val="en-US"/>
+            </w:rPr>
             <w:fldChar w:fldCharType="begin"/>
           </w:r>
           <w:r>
@@ -1749,6 +1772,9 @@
             <w:instrText xml:space="preserve"> STYLEREF 1 \s </w:instrText>
           </w:r>
           <w:r>
+            <w:rPr>
+              <w:lang w:val="en-US"/>
+            </w:rPr>
             <w:fldChar w:fldCharType="separate"/>
           </w:r>
           <w:r>
@@ -1759,6 +1785,9 @@
             <w:t>3</w:t>
           </w:r>
           <w:r>
+            <w:rPr>
+              <w:lang w:val="en-US"/>
+            </w:rPr>
             <w:fldChar w:fldCharType="end"/>
           </w:r>
           <w:r>
@@ -1768,6 +1797,9 @@
             <w:noBreakHyphen/>
           </w:r>
           <w:r>
+            <w:rPr>
+              <w:lang w:val="en-US"/>
+            </w:rPr>
             <w:fldChar w:fldCharType="begin"/>
           </w:r>
           <w:r>
@@ -1777,6 +1809,9 @@
             <w:instrText xml:space="preserve"> SEQ Figure \* ARABIC \s 1 </w:instrText>
           </w:r>
           <w:r>
+            <w:rPr>
+              <w:lang w:val="en-US"/>
+            </w:rPr>
             <w:fldChar w:fldCharType="separate"/>
           </w:r>
           <w:r>
@@ -1787,6 +1822,9 @@
             <w:t>1</w:t>
           </w:r>
           <w:r>
+            <w:rPr>
+              <w:lang w:val="en-US"/>
+            </w:rPr>
             <w:fldChar w:fldCharType="end"/>
           </w:r>
           <w:r>
@@ -1846,106 +1884,86 @@
               <w:lang w:val="en-US"/>
             </w:rPr>
           </w:pPr>
-          <w:proofErr w:type="spellStart"/>
           <w:r>
             <w:rPr>
               <w:i/>
               <w:lang w:val="en-US"/>
             </w:rPr>
-            <w:t>IIterator</w:t>
-          </w:r>
-          <w:proofErr w:type="spellEnd"/>
+            <w:t xml:space="preserve">IIterator </w:t>
+          </w:r>
+          <w:r>
+            <w:rPr>
+              <w:lang w:val="en-US"/>
+            </w:rPr>
+            <w:t xml:space="preserve">is an </w:t>
+          </w:r>
+          <w:r>
+            <w:rPr>
+              <w:lang w:val="en-US"/>
+            </w:rPr>
+            <w:t>i</w:t>
+          </w:r>
+          <w:r>
+            <w:rPr>
+              <w:lang w:val="en-US"/>
+            </w:rPr>
+            <w:t>nterf</w:t>
+          </w:r>
+          <w:r>
+            <w:rPr>
+              <w:lang w:val="en-US"/>
+            </w:rPr>
+            <w:t>a</w:t>
+          </w:r>
+          <w:r>
+            <w:rPr>
+              <w:lang w:val="en-US"/>
+            </w:rPr>
+            <w:t>c</w:t>
+          </w:r>
+          <w:r>
+            <w:rPr>
+              <w:lang w:val="en-US"/>
+            </w:rPr>
+            <w:t>e</w:t>
+          </w:r>
+          <w:r>
+            <w:rPr>
+              <w:lang w:val="en-US"/>
+            </w:rPr>
+            <w:t xml:space="preserve"> with </w:t>
+          </w:r>
+          <w:r>
+            <w:rPr>
+              <w:lang w:val="en-US"/>
+            </w:rPr>
+            <w:t>two</w:t>
+          </w:r>
+          <w:r>
+            <w:rPr>
+              <w:lang w:val="en-US"/>
+            </w:rPr>
+            <w:t xml:space="preserve"> m</w:t>
+          </w:r>
+          <w:r>
+            <w:rPr>
+              <w:lang w:val="en-US"/>
+            </w:rPr>
+            <w:t xml:space="preserve">ethods </w:t>
+          </w:r>
           <w:r>
             <w:rPr>
               <w:i/>
               <w:lang w:val="en-US"/>
             </w:rPr>
-            <w:t xml:space="preserve"> </w:t>
-          </w:r>
-          <w:r>
-            <w:rPr>
-              <w:lang w:val="en-US"/>
-            </w:rPr>
-            <w:t xml:space="preserve">is an </w:t>
-          </w:r>
-          <w:r>
-            <w:rPr>
-              <w:lang w:val="en-US"/>
-            </w:rPr>
-            <w:t>i</w:t>
-          </w:r>
-          <w:r>
-            <w:rPr>
-              <w:lang w:val="en-US"/>
-            </w:rPr>
-            <w:t>nterf</w:t>
-          </w:r>
-          <w:r>
-            <w:rPr>
-              <w:lang w:val="en-US"/>
-            </w:rPr>
-            <w:t>a</w:t>
-          </w:r>
-          <w:r>
-            <w:rPr>
-              <w:lang w:val="en-US"/>
-            </w:rPr>
-            <w:t>c</w:t>
-          </w:r>
-          <w:r>
-            <w:rPr>
-              <w:lang w:val="en-US"/>
-            </w:rPr>
-            <w:t>e</w:t>
-          </w:r>
-          <w:r>
-            <w:rPr>
-              <w:lang w:val="en-US"/>
-            </w:rPr>
-            <w:t xml:space="preserve"> with </w:t>
-          </w:r>
-          <w:r>
-            <w:rPr>
-              <w:lang w:val="en-US"/>
-            </w:rPr>
-            <w:t>two</w:t>
-          </w:r>
-          <w:r>
-            <w:rPr>
-              <w:lang w:val="en-US"/>
-            </w:rPr>
-            <w:t xml:space="preserve"> m</w:t>
-          </w:r>
-          <w:r>
-            <w:rPr>
-              <w:lang w:val="en-US"/>
-            </w:rPr>
-            <w:t xml:space="preserve">ethods </w:t>
-          </w:r>
-          <w:proofErr w:type="spellStart"/>
-          <w:proofErr w:type="gramStart"/>
+            <w:t>HadNext</w:t>
+          </w:r>
           <w:r>
             <w:rPr>
               <w:i/>
               <w:lang w:val="en-US"/>
             </w:rPr>
-            <w:t>HadNext</w:t>
-          </w:r>
-          <w:proofErr w:type="spellEnd"/>
-          <w:r>
-            <w:rPr>
-              <w:i/>
-              <w:lang w:val="en-US"/>
-            </w:rPr>
-            <w:t>(</w:t>
-          </w:r>
-          <w:proofErr w:type="gramEnd"/>
-          <w:r>
-            <w:rPr>
-              <w:i/>
-              <w:lang w:val="en-US"/>
-            </w:rPr>
-            <w:t>)</w:t>
+            <w:t>()</w:t>
           </w:r>
           <w:r>
             <w:rPr>
@@ -2005,7 +2023,7 @@
               <w:lang w:eastAsia="de-DE"/>
             </w:rPr>
             <w:drawing>
-              <wp:inline distT="0" distB="0" distL="0" distR="0" wp14:anchorId="6E2BA39E" wp14:editId="1B30DDEF">
+              <wp:inline distT="0" distB="0" distL="0" distR="0" wp14:anchorId="13092335" wp14:editId="60987428">
                 <wp:extent cx="1543265" cy="1352739"/>
                 <wp:effectExtent l="0" t="0" r="0" b="0"/>
                 <wp:docPr id="7" name="Picture 7"/>
@@ -2020,7 +2038,7 @@
                         <pic:cNvPicPr/>
                       </pic:nvPicPr>
                       <pic:blipFill>
-                        <a:blip r:embed="rId10">
+                        <a:blip r:embed="rId11">
                           <a:extLst>
                             <a:ext uri="{28A0092B-C50C-407E-A947-70E740481C1C}">
                               <a14:useLocalDpi xmlns:a14="http://schemas.microsoft.com/office/drawing/2010/main" val="0"/>
@@ -2058,108 +2076,63 @@
               <w:lang w:val="en-US"/>
             </w:rPr>
           </w:pPr>
-          <w:proofErr w:type="spellStart"/>
           <w:r>
             <w:rPr>
               <w:i/>
               <w:lang w:val="en-US"/>
             </w:rPr>
-            <w:t>IContainer</w:t>
-          </w:r>
-          <w:proofErr w:type="spellEnd"/>
+            <w:t xml:space="preserve">IContainer </w:t>
+          </w:r>
+          <w:r>
+            <w:rPr>
+              <w:lang w:val="en-US"/>
+            </w:rPr>
+            <w:t>is an interface with one method</w:t>
+          </w:r>
+          <w:r>
+            <w:rPr>
+              <w:lang w:val="en-US"/>
+            </w:rPr>
+            <w:t xml:space="preserve"> </w:t>
+          </w:r>
           <w:r>
             <w:rPr>
               <w:i/>
               <w:lang w:val="en-US"/>
             </w:rPr>
+            <w:t>GetIterator()</w:t>
+          </w:r>
+          <w:r>
+            <w:rPr>
+              <w:lang w:val="en-US"/>
+            </w:rPr>
             <w:t xml:space="preserve"> </w:t>
           </w:r>
           <w:r>
             <w:rPr>
               <w:lang w:val="en-US"/>
             </w:rPr>
-            <w:t>is an interface with one method</w:t>
-          </w:r>
-          <w:r>
-            <w:rPr>
-              <w:lang w:val="en-US"/>
-            </w:rPr>
-            <w:t xml:space="preserve"> </w:t>
-          </w:r>
-          <w:proofErr w:type="spellStart"/>
-          <w:proofErr w:type="gramStart"/>
+            <w:t xml:space="preserve">which returns the implementation of the </w:t>
+          </w:r>
           <w:r>
             <w:rPr>
               <w:i/>
               <w:lang w:val="en-US"/>
             </w:rPr>
-            <w:t>GetIterator</w:t>
-          </w:r>
-          <w:proofErr w:type="spellEnd"/>
+            <w:t xml:space="preserve">IIterator </w:t>
+          </w:r>
+          <w:r>
+            <w:rPr>
+              <w:lang w:val="en-US"/>
+            </w:rPr>
+            <w:t xml:space="preserve">interface which is called </w:t>
+          </w:r>
           <w:r>
             <w:rPr>
               <w:i/>
               <w:lang w:val="en-US"/>
             </w:rPr>
-            <w:t>(</w:t>
-          </w:r>
-          <w:proofErr w:type="gramEnd"/>
-          <w:r>
-            <w:rPr>
-              <w:i/>
-              <w:lang w:val="en-US"/>
-            </w:rPr>
-            <w:t>)</w:t>
-          </w:r>
-          <w:r>
-            <w:rPr>
-              <w:lang w:val="en-US"/>
-            </w:rPr>
-            <w:t xml:space="preserve"> </w:t>
-          </w:r>
-          <w:r>
-            <w:rPr>
-              <w:lang w:val="en-US"/>
-            </w:rPr>
-            <w:t xml:space="preserve">which returns the implementation of the </w:t>
-          </w:r>
-          <w:proofErr w:type="spellStart"/>
-          <w:r>
-            <w:rPr>
-              <w:i/>
-              <w:lang w:val="en-US"/>
-            </w:rPr>
-            <w:t>IIterator</w:t>
-          </w:r>
-          <w:proofErr w:type="spellEnd"/>
-          <w:r>
-            <w:rPr>
-              <w:i/>
-              <w:lang w:val="en-US"/>
-            </w:rPr>
-            <w:t xml:space="preserve"> </w:t>
-          </w:r>
-          <w:r>
-            <w:rPr>
-              <w:lang w:val="en-US"/>
-            </w:rPr>
-            <w:t xml:space="preserve">interface which is called </w:t>
-          </w:r>
-          <w:proofErr w:type="spellStart"/>
-          <w:r>
-            <w:rPr>
-              <w:i/>
-              <w:lang w:val="en-US"/>
-            </w:rPr>
-            <w:t>NameIterator</w:t>
-          </w:r>
-          <w:proofErr w:type="spellEnd"/>
-          <w:r>
-            <w:rPr>
-              <w:i/>
-              <w:lang w:val="en-US"/>
-            </w:rPr>
-            <w:t>.</w:t>
+            <w:t>NameIterator.</w:t>
           </w:r>
         </w:p>
         <w:p>
@@ -2175,7 +2148,7 @@
               <w:lang w:eastAsia="de-DE"/>
             </w:rPr>
             <w:drawing>
-              <wp:inline distT="0" distB="0" distL="0" distR="0" wp14:anchorId="232B0BB7" wp14:editId="456D2B78">
+              <wp:inline distT="0" distB="0" distL="0" distR="0" wp14:anchorId="53AD1373" wp14:editId="31CFF25A">
                 <wp:extent cx="1543265" cy="1095528"/>
                 <wp:effectExtent l="0" t="0" r="0" b="9525"/>
                 <wp:docPr id="14" name="Picture 14"/>
@@ -2190,7 +2163,7 @@
                         <pic:cNvPicPr/>
                       </pic:nvPicPr>
                       <pic:blipFill>
-                        <a:blip r:embed="rId11">
+                        <a:blip r:embed="rId12">
                           <a:extLst>
                             <a:ext uri="{28A0092B-C50C-407E-A947-70E740481C1C}">
                               <a14:useLocalDpi xmlns:a14="http://schemas.microsoft.com/office/drawing/2010/main" val="0"/>
@@ -2228,112 +2201,77 @@
               <w:lang w:val="en-US"/>
             </w:rPr>
           </w:pPr>
-          <w:proofErr w:type="spellStart"/>
           <w:r>
             <w:rPr>
               <w:i/>
               <w:lang w:val="en-US"/>
             </w:rPr>
-            <w:t>NameIterator</w:t>
-          </w:r>
-          <w:proofErr w:type="spellEnd"/>
+            <w:lastRenderedPageBreak/>
+            <w:t xml:space="preserve">NameIterator </w:t>
+          </w:r>
+          <w:r>
+            <w:rPr>
+              <w:lang w:val="en-US"/>
+            </w:rPr>
+            <w:t xml:space="preserve">implements the </w:t>
+          </w:r>
           <w:r>
             <w:rPr>
               <w:i/>
               <w:lang w:val="en-US"/>
             </w:rPr>
-            <w:t xml:space="preserve"> </w:t>
-          </w:r>
-          <w:r>
-            <w:rPr>
-              <w:lang w:val="en-US"/>
-            </w:rPr>
-            <w:t xml:space="preserve">implements the </w:t>
-          </w:r>
-          <w:proofErr w:type="spellStart"/>
+            <w:t xml:space="preserve">IIterator </w:t>
+          </w:r>
+          <w:r>
+            <w:rPr>
+              <w:lang w:val="en-US"/>
+            </w:rPr>
+            <w:t>interface.</w:t>
+          </w:r>
+          <w:r>
+            <w:rPr>
+              <w:lang w:val="en-US"/>
+            </w:rPr>
+            <w:t xml:space="preserve"> I</w:t>
+          </w:r>
+          <w:r>
+            <w:rPr>
+              <w:lang w:val="en-US"/>
+            </w:rPr>
+            <w:t>t is defi</w:t>
+          </w:r>
+          <w:r>
+            <w:rPr>
+              <w:lang w:val="en-US"/>
+            </w:rPr>
+            <w:t>n</w:t>
+          </w:r>
+          <w:r>
+            <w:rPr>
+              <w:lang w:val="en-US"/>
+            </w:rPr>
+            <w:t>e</w:t>
+          </w:r>
+          <w:r>
+            <w:rPr>
+              <w:lang w:val="en-US"/>
+            </w:rPr>
+            <w:t xml:space="preserve">d as a nested private class inside </w:t>
+          </w:r>
           <w:r>
             <w:rPr>
               <w:i/>
               <w:lang w:val="en-US"/>
             </w:rPr>
-            <w:t>IIterator</w:t>
-          </w:r>
-          <w:proofErr w:type="spellEnd"/>
+            <w:t>NameRepository.</w:t>
+          </w:r>
           <w:r>
             <w:rPr>
               <w:i/>
               <w:lang w:val="en-US"/>
             </w:rPr>
-            <w:t xml:space="preserve"> </w:t>
-          </w:r>
-          <w:r>
-            <w:rPr>
-              <w:lang w:val="en-US"/>
-            </w:rPr>
-            <w:t>interface.</w:t>
-          </w:r>
-          <w:r>
-            <w:rPr>
-              <w:lang w:val="en-US"/>
-            </w:rPr>
-            <w:t xml:space="preserve"> I</w:t>
-          </w:r>
-          <w:r>
-            <w:rPr>
-              <w:lang w:val="en-US"/>
-            </w:rPr>
-            <w:t>t is defi</w:t>
-          </w:r>
-          <w:r>
-            <w:rPr>
-              <w:lang w:val="en-US"/>
-            </w:rPr>
-            <w:t>n</w:t>
-          </w:r>
-          <w:r>
-            <w:rPr>
-              <w:lang w:val="en-US"/>
-            </w:rPr>
-            <w:t>e</w:t>
-          </w:r>
-          <w:r>
-            <w:rPr>
-              <w:lang w:val="en-US"/>
-            </w:rPr>
-            <w:t xml:space="preserve">d as a nested private class inside </w:t>
-          </w:r>
-          <w:proofErr w:type="spellStart"/>
-          <w:r>
-            <w:rPr>
-              <w:i/>
-              <w:lang w:val="en-US"/>
-            </w:rPr>
-            <w:t>NameRepository</w:t>
-          </w:r>
-          <w:proofErr w:type="spellEnd"/>
-          <w:r>
-            <w:rPr>
-              <w:i/>
-              <w:lang w:val="en-US"/>
-            </w:rPr>
-            <w:t>.</w:t>
-          </w:r>
-          <w:r>
-            <w:rPr>
-              <w:i/>
-              <w:lang w:val="en-US"/>
-            </w:rPr>
-            <w:t xml:space="preserve"> </w:t>
-          </w:r>
-          <w:proofErr w:type="spellStart"/>
-          <w:r>
-            <w:rPr>
-              <w:i/>
-              <w:lang w:val="en-US"/>
-            </w:rPr>
-            <w:t>NameRepository</w:t>
-          </w:r>
-          <w:proofErr w:type="spellEnd"/>
+            <w:t xml:space="preserve"> NameRepository</w:t>
+          </w:r>
           <w:r>
             <w:rPr>
               <w:i/>
@@ -2356,52 +2294,25 @@
               <w:lang w:val="en-US"/>
             </w:rPr>
           </w:pPr>
-          <w:proofErr w:type="spellStart"/>
           <w:r>
             <w:rPr>
               <w:i/>
               <w:lang w:val="en-US"/>
             </w:rPr>
-            <w:t>NameRespository</w:t>
-          </w:r>
-          <w:proofErr w:type="spellEnd"/>
+            <w:t xml:space="preserve">NameRespository </w:t>
+          </w:r>
+          <w:r>
+            <w:rPr>
+              <w:lang w:val="en-US"/>
+            </w:rPr>
+            <w:t xml:space="preserve">has one method </w:t>
+          </w:r>
           <w:r>
             <w:rPr>
               <w:i/>
               <w:lang w:val="en-US"/>
             </w:rPr>
-            <w:t xml:space="preserve"> </w:t>
-          </w:r>
-          <w:r>
-            <w:rPr>
-              <w:lang w:val="en-US"/>
-            </w:rPr>
-            <w:t xml:space="preserve">has one method </w:t>
-          </w:r>
-          <w:proofErr w:type="spellStart"/>
-          <w:proofErr w:type="gramStart"/>
-          <w:r>
-            <w:rPr>
-              <w:i/>
-              <w:lang w:val="en-US"/>
-            </w:rPr>
-            <w:t>GetIterator</w:t>
-          </w:r>
-          <w:proofErr w:type="spellEnd"/>
-          <w:r>
-            <w:rPr>
-              <w:i/>
-              <w:lang w:val="en-US"/>
-            </w:rPr>
-            <w:t>(</w:t>
-          </w:r>
-          <w:proofErr w:type="gramEnd"/>
-          <w:r>
-            <w:rPr>
-              <w:i/>
-              <w:lang w:val="en-US"/>
-            </w:rPr>
-            <w:t>)</w:t>
+            <w:t>GetIterator()</w:t>
           </w:r>
           <w:r>
             <w:rPr>
@@ -2430,9 +2341,8 @@
               <w:noProof/>
               <w:lang w:eastAsia="de-DE"/>
             </w:rPr>
-            <w:lastRenderedPageBreak/>
             <w:drawing>
-              <wp:inline distT="0" distB="0" distL="0" distR="0">
+              <wp:inline distT="0" distB="0" distL="0" distR="0" wp14:anchorId="11913CCB" wp14:editId="0BD5DFE9">
                 <wp:extent cx="1543265" cy="3924848"/>
                 <wp:effectExtent l="0" t="0" r="0" b="0"/>
                 <wp:docPr id="15" name="Picture 15"/>
@@ -2447,7 +2357,7 @@
                         <pic:cNvPicPr/>
                       </pic:nvPicPr>
                       <pic:blipFill>
-                        <a:blip r:embed="rId12">
+                        <a:blip r:embed="rId13">
                           <a:extLst>
                             <a:ext uri="{28A0092B-C50C-407E-A947-70E740481C1C}">
                               <a14:useLocalDpi xmlns:a14="http://schemas.microsoft.com/office/drawing/2010/main" val="0"/>
@@ -2618,21 +2528,12 @@
         </w:rPr>
         <w:t xml:space="preserve">The implementation of </w:t>
       </w:r>
-      <w:proofErr w:type="spellStart"/>
       <w:r>
         <w:rPr>
           <w:i/>
           <w:lang w:val="en-US"/>
         </w:rPr>
-        <w:t>NameIterator</w:t>
-      </w:r>
-      <w:proofErr w:type="spellEnd"/>
-      <w:r>
-        <w:rPr>
-          <w:i/>
-          <w:lang w:val="en-US"/>
-        </w:rPr>
-        <w:t xml:space="preserve"> </w:t>
+        <w:t xml:space="preserve">NameIterator </w:t>
       </w:r>
       <w:r>
         <w:rPr>
@@ -2684,7 +2585,6 @@
         </w:rPr>
         <w:t xml:space="preserve">the data structure inside </w:t>
       </w:r>
-      <w:proofErr w:type="spellStart"/>
       <w:r>
         <w:rPr>
           <w:i/>
@@ -2692,7 +2592,6 @@
         </w:rPr>
         <w:t>NameRepository</w:t>
       </w:r>
-      <w:proofErr w:type="spellEnd"/>
       <w:r>
         <w:rPr>
           <w:lang w:val="en-US"/>
@@ -2705,21 +2604,12 @@
         </w:rPr>
         <w:t xml:space="preserve">in </w:t>
       </w:r>
-      <w:proofErr w:type="spellStart"/>
       <w:r>
         <w:rPr>
           <w:i/>
           <w:lang w:val="en-US"/>
         </w:rPr>
-        <w:t>NameIterator</w:t>
-      </w:r>
-      <w:proofErr w:type="spellEnd"/>
-      <w:r>
-        <w:rPr>
-          <w:i/>
-          <w:lang w:val="en-US"/>
-        </w:rPr>
-        <w:t xml:space="preserve"> </w:t>
+        <w:t xml:space="preserve">NameIterator </w:t>
       </w:r>
       <w:r>
         <w:rPr>
@@ -2789,43 +2679,25 @@
         </w:rPr>
         <w:t xml:space="preserve">and modified, they can be also added by implementing </w:t>
       </w:r>
-      <w:proofErr w:type="spellStart"/>
       <w:r>
         <w:rPr>
           <w:i/>
           <w:lang w:val="en-US"/>
         </w:rPr>
-        <w:t>IIterator</w:t>
-      </w:r>
-      <w:proofErr w:type="spellEnd"/>
+        <w:t xml:space="preserve">IIterator. </w:t>
+      </w:r>
+      <w:r>
+        <w:rPr>
+          <w:lang w:val="en-US"/>
+        </w:rPr>
+        <w:t xml:space="preserve">Additionally, </w:t>
+      </w:r>
       <w:r>
         <w:rPr>
           <w:i/>
           <w:lang w:val="en-US"/>
         </w:rPr>
-        <w:t xml:space="preserve">. </w:t>
-      </w:r>
-      <w:r>
-        <w:rPr>
-          <w:lang w:val="en-US"/>
-        </w:rPr>
-        <w:t xml:space="preserve">Additionally, </w:t>
-      </w:r>
-      <w:proofErr w:type="spellStart"/>
-      <w:r>
-        <w:rPr>
-          <w:i/>
-          <w:lang w:val="en-US"/>
-        </w:rPr>
-        <w:t>IContainer</w:t>
-      </w:r>
-      <w:proofErr w:type="spellEnd"/>
-      <w:r>
-        <w:rPr>
-          <w:i/>
-          <w:lang w:val="en-US"/>
-        </w:rPr>
-        <w:t xml:space="preserve"> </w:t>
+        <w:t xml:space="preserve">IContainer </w:t>
       </w:r>
       <w:r>
         <w:rPr>
@@ -2840,8 +2712,6 @@
           <w:lang w:val="en-US"/>
         </w:rPr>
       </w:pPr>
-      <w:bookmarkStart w:id="5" w:name="_GoBack"/>
-      <w:bookmarkEnd w:id="5"/>
       <w:r>
         <w:rPr>
           <w:highlight w:val="yellow"/>
@@ -2857,7 +2727,7 @@
           <w:lang w:val="en-US"/>
         </w:rPr>
       </w:pPr>
-      <w:bookmarkStart w:id="6" w:name="_Toc462786297"/>
+      <w:bookmarkStart w:id="5" w:name="_Toc462786297"/>
       <w:r>
         <w:rPr>
           <w:lang w:val="en-US"/>
@@ -2871,7 +2741,7 @@
         </w:rPr>
         <w:t>terface</w:t>
       </w:r>
-      <w:bookmarkEnd w:id="6"/>
+      <w:bookmarkEnd w:id="5"/>
     </w:p>
     <w:p>
       <w:pPr>
@@ -2886,10 +2756,10 @@
           <w:lang w:eastAsia="de-DE"/>
         </w:rPr>
         <w:drawing>
-          <wp:inline distT="0" distB="0" distL="0" distR="0" wp14:anchorId="639470A0" wp14:editId="50B18C35">
-            <wp:extent cx="4800768" cy="3219450"/>
-            <wp:effectExtent l="19050" t="19050" r="19050" b="19050"/>
-            <wp:docPr id="1" name="Picture 1"/>
+          <wp:inline distT="0" distB="0" distL="0" distR="0">
+            <wp:extent cx="4866667" cy="3285714"/>
+            <wp:effectExtent l="0" t="0" r="0" b="0"/>
+            <wp:docPr id="9" name="Picture 9"/>
             <wp:cNvGraphicFramePr>
               <a:graphicFrameLocks xmlns:a="http://schemas.openxmlformats.org/drawingml/2006/main" noChangeAspect="1"/>
             </wp:cNvGraphicFramePr>
@@ -2897,515 +2767,7 @@
               <a:graphicData uri="http://schemas.openxmlformats.org/drawingml/2006/picture">
                 <pic:pic xmlns:pic="http://schemas.openxmlformats.org/drawingml/2006/picture">
                   <pic:nvPicPr>
-                    <pic:cNvPr id="1" name=""/>
-                    <pic:cNvPicPr/>
-                  </pic:nvPicPr>
-                  <pic:blipFill>
-                    <a:blip r:embed="rId13">
-                      <a:extLst>
-                        <a:ext uri="{28A0092B-C50C-407E-A947-70E740481C1C}">
-                          <a14:useLocalDpi xmlns:a14="http://schemas.microsoft.com/office/drawing/2010/main" val="0"/>
-                        </a:ext>
-                      </a:extLst>
-                    </a:blip>
-                    <a:stretch>
-                      <a:fillRect/>
-                    </a:stretch>
-                  </pic:blipFill>
-                  <pic:spPr>
-                    <a:xfrm>
-                      <a:off x="0" y="0"/>
-                      <a:ext cx="4800768" cy="3219450"/>
-                    </a:xfrm>
-                    <a:prstGeom prst="rect">
-                      <a:avLst/>
-                    </a:prstGeom>
-                    <a:ln>
-                      <a:solidFill>
-                        <a:schemeClr val="tx1"/>
-                      </a:solidFill>
-                    </a:ln>
-                  </pic:spPr>
-                </pic:pic>
-              </a:graphicData>
-            </a:graphic>
-          </wp:inline>
-        </w:drawing>
-      </w:r>
-      <w:r>
-        <w:rPr>
-          <w:noProof/>
-          <w:lang w:eastAsia="de-DE"/>
-        </w:rPr>
-        <w:t xml:space="preserve"> </w:t>
-      </w:r>
-    </w:p>
-    <w:p>
-      <w:pPr>
-        <w:pStyle w:val="Caption"/>
-        <w:rPr>
-          <w:lang w:val="en-US"/>
-        </w:rPr>
-      </w:pPr>
-      <w:r>
-        <w:rPr>
-          <w:lang w:val="en-US"/>
-        </w:rPr>
-        <w:t xml:space="preserve">Figure </w:t>
-      </w:r>
-      <w:r>
-        <w:rPr>
-          <w:lang w:val="en-US"/>
-        </w:rPr>
-        <w:fldChar w:fldCharType="begin"/>
-      </w:r>
-      <w:r>
-        <w:rPr>
-          <w:lang w:val="en-US"/>
-        </w:rPr>
-        <w:instrText xml:space="preserve"> STYLEREF 1 \s </w:instrText>
-      </w:r>
-      <w:r>
-        <w:rPr>
-          <w:lang w:val="en-US"/>
-        </w:rPr>
-        <w:fldChar w:fldCharType="separate"/>
-      </w:r>
-      <w:r>
-        <w:rPr>
-          <w:noProof/>
-          <w:lang w:val="en-US"/>
-        </w:rPr>
-        <w:t>5</w:t>
-      </w:r>
-      <w:r>
-        <w:rPr>
-          <w:lang w:val="en-US"/>
-        </w:rPr>
-        <w:fldChar w:fldCharType="end"/>
-      </w:r>
-      <w:r>
-        <w:rPr>
-          <w:lang w:val="en-US"/>
-        </w:rPr>
-        <w:noBreakHyphen/>
-      </w:r>
-      <w:r>
-        <w:rPr>
-          <w:lang w:val="en-US"/>
-        </w:rPr>
-        <w:fldChar w:fldCharType="begin"/>
-      </w:r>
-      <w:r>
-        <w:rPr>
-          <w:lang w:val="en-US"/>
-        </w:rPr>
-        <w:instrText xml:space="preserve"> SEQ Figure \* ARABIC \s 1 </w:instrText>
-      </w:r>
-      <w:r>
-        <w:rPr>
-          <w:lang w:val="en-US"/>
-        </w:rPr>
-        <w:fldChar w:fldCharType="separate"/>
-      </w:r>
-      <w:r>
-        <w:rPr>
-          <w:noProof/>
-          <w:lang w:val="en-US"/>
-        </w:rPr>
-        <w:t>1</w:t>
-      </w:r>
-      <w:r>
-        <w:rPr>
-          <w:lang w:val="en-US"/>
-        </w:rPr>
-        <w:fldChar w:fldCharType="end"/>
-      </w:r>
-      <w:r>
-        <w:rPr>
-          <w:lang w:val="en-US"/>
-        </w:rPr>
-        <w:t>: Graphical user interface</w:t>
-      </w:r>
-    </w:p>
-    <w:p>
-      <w:pPr>
-        <w:rPr>
-          <w:lang w:val="en-US"/>
-        </w:rPr>
-      </w:pPr>
-      <w:r>
-        <w:rPr>
-          <w:lang w:val="en-US"/>
-        </w:rPr>
-        <w:t>The figure above depicts the user interface where red numbers indicate functionality or controls. More precisely these are:</w:t>
-      </w:r>
-    </w:p>
-    <w:p>
-      <w:pPr>
-        <w:pStyle w:val="ListParagraph"/>
-        <w:numPr>
-          <w:ilvl w:val="0"/>
-          <w:numId w:val="2"/>
-        </w:numPr>
-        <w:rPr>
-          <w:lang w:val="en-US"/>
-        </w:rPr>
-      </w:pPr>
-      <w:r>
-        <w:rPr>
-          <w:lang w:val="en-US"/>
-        </w:rPr>
-        <w:t>Factories</w:t>
-      </w:r>
-      <w:r>
-        <w:rPr>
-          <w:lang w:val="en-US"/>
-        </w:rPr>
-        <w:t xml:space="preserve"> from where a car can be </w:t>
-      </w:r>
-      <w:r>
-        <w:rPr>
-          <w:lang w:val="en-US"/>
-        </w:rPr>
-        <w:t>purchased (</w:t>
-      </w:r>
-      <w:r>
-        <w:rPr>
-          <w:lang w:val="en-US"/>
-        </w:rPr>
-        <w:t>assembled</w:t>
-      </w:r>
-      <w:r>
-        <w:rPr>
-          <w:lang w:val="en-US"/>
-        </w:rPr>
-        <w:t>)</w:t>
-      </w:r>
-      <w:r>
-        <w:rPr>
-          <w:lang w:val="en-US"/>
-        </w:rPr>
-        <w:t>.</w:t>
-      </w:r>
-    </w:p>
-    <w:p>
-      <w:pPr>
-        <w:pStyle w:val="ListParagraph"/>
-        <w:numPr>
-          <w:ilvl w:val="0"/>
-          <w:numId w:val="2"/>
-        </w:numPr>
-        <w:rPr>
-          <w:lang w:val="en-US"/>
-        </w:rPr>
-      </w:pPr>
-      <w:r>
-        <w:rPr>
-          <w:lang w:val="en-US"/>
-        </w:rPr>
-        <w:t xml:space="preserve">Choose from one of the </w:t>
-      </w:r>
-      <w:r>
-        <w:rPr>
-          <w:lang w:val="en-US"/>
-        </w:rPr>
-        <w:t>cars</w:t>
-      </w:r>
-      <w:r>
-        <w:rPr>
-          <w:lang w:val="en-US"/>
-        </w:rPr>
-        <w:t xml:space="preserve"> using </w:t>
-      </w:r>
-      <w:r>
-        <w:rPr>
-          <w:lang w:val="en-US"/>
-        </w:rPr>
-        <w:t>car</w:t>
-      </w:r>
-      <w:r>
-        <w:rPr>
-          <w:lang w:val="en-US"/>
-        </w:rPr>
-        <w:t xml:space="preserve"> specific icon. </w:t>
-      </w:r>
-    </w:p>
-    <w:p>
-      <w:pPr>
-        <w:pStyle w:val="ListParagraph"/>
-        <w:numPr>
-          <w:ilvl w:val="0"/>
-          <w:numId w:val="2"/>
-        </w:numPr>
-        <w:rPr>
-          <w:lang w:val="en-US"/>
-        </w:rPr>
-      </w:pPr>
-      <w:r>
-        <w:rPr>
-          <w:lang w:val="en-US"/>
-        </w:rPr>
-        <w:t>Order car.</w:t>
-      </w:r>
-    </w:p>
-    <w:p>
-      <w:pPr>
-        <w:pStyle w:val="ListParagraph"/>
-        <w:numPr>
-          <w:ilvl w:val="0"/>
-          <w:numId w:val="2"/>
-        </w:numPr>
-        <w:rPr>
-          <w:lang w:val="en-US"/>
-        </w:rPr>
-      </w:pPr>
-      <w:r>
-        <w:rPr>
-          <w:lang w:val="en-US"/>
-        </w:rPr>
-        <w:t>Clear order.</w:t>
-      </w:r>
-    </w:p>
-    <w:p>
-      <w:pPr>
-        <w:pStyle w:val="Heading1"/>
-        <w:rPr>
-          <w:lang w:val="en-US"/>
-        </w:rPr>
-      </w:pPr>
-      <w:bookmarkStart w:id="7" w:name="_Toc462786298"/>
-      <w:r>
-        <w:rPr>
-          <w:lang w:val="en-US"/>
-        </w:rPr>
-        <w:t>Unit tests</w:t>
-      </w:r>
-      <w:bookmarkEnd w:id="7"/>
-    </w:p>
-    <w:p>
-      <w:pPr>
-        <w:rPr>
-          <w:lang w:val="en-US"/>
-        </w:rPr>
-      </w:pPr>
-      <w:r>
-        <w:rPr>
-          <w:noProof/>
-          <w:lang w:eastAsia="de-DE"/>
-        </w:rPr>
-        <mc:AlternateContent>
-          <mc:Choice Requires="wps">
-            <w:drawing>
-              <wp:anchor distT="0" distB="0" distL="114300" distR="114300" simplePos="0" relativeHeight="251660288" behindDoc="0" locked="0" layoutInCell="1" allowOverlap="1" wp14:anchorId="5B28A1C0" wp14:editId="40D23AB6">
-                <wp:simplePos x="0" y="0"/>
-                <wp:positionH relativeFrom="column">
-                  <wp:posOffset>3519805</wp:posOffset>
-                </wp:positionH>
-                <wp:positionV relativeFrom="paragraph">
-                  <wp:posOffset>1079500</wp:posOffset>
-                </wp:positionV>
-                <wp:extent cx="2628900" cy="635"/>
-                <wp:effectExtent l="0" t="0" r="0" b="18415"/>
-                <wp:wrapSquare wrapText="bothSides"/>
-                <wp:docPr id="5" name="Text Box 5"/>
-                <wp:cNvGraphicFramePr/>
-                <a:graphic xmlns:a="http://schemas.openxmlformats.org/drawingml/2006/main">
-                  <a:graphicData uri="http://schemas.microsoft.com/office/word/2010/wordprocessingShape">
-                    <wps:wsp>
-                      <wps:cNvSpPr txBox="1"/>
-                      <wps:spPr>
-                        <a:xfrm>
-                          <a:off x="0" y="0"/>
-                          <a:ext cx="2628900" cy="635"/>
-                        </a:xfrm>
-                        <a:prstGeom prst="rect">
-                          <a:avLst/>
-                        </a:prstGeom>
-                        <a:solidFill>
-                          <a:prstClr val="white"/>
-                        </a:solidFill>
-                        <a:ln>
-                          <a:noFill/>
-                        </a:ln>
-                      </wps:spPr>
-                      <wps:txbx>
-                        <w:txbxContent>
-                          <w:p>
-                            <w:pPr>
-                              <w:pStyle w:val="Caption"/>
-                              <w:rPr>
-                                <w:noProof/>
-                              </w:rPr>
-                            </w:pPr>
-                            <w:r>
-                              <w:t xml:space="preserve">Figure </w:t>
-                            </w:r>
-                            <w:r>
-                              <w:fldChar w:fldCharType="begin"/>
-                            </w:r>
-                            <w:r>
-                              <w:instrText xml:space="preserve"> STYLEREF 1 \s </w:instrText>
-                            </w:r>
-                            <w:r>
-                              <w:fldChar w:fldCharType="separate"/>
-                            </w:r>
-                            <w:r>
-                              <w:rPr>
-                                <w:noProof/>
-                              </w:rPr>
-                              <w:t>6</w:t>
-                            </w:r>
-                            <w:r>
-                              <w:rPr>
-                                <w:noProof/>
-                              </w:rPr>
-                              <w:fldChar w:fldCharType="end"/>
-                            </w:r>
-                            <w:r>
-                              <w:noBreakHyphen/>
-                            </w:r>
-                            <w:r>
-                              <w:fldChar w:fldCharType="begin"/>
-                            </w:r>
-                            <w:r>
-                              <w:instrText xml:space="preserve"> SEQ Figure \* ARABIC \s 1 </w:instrText>
-                            </w:r>
-                            <w:r>
-                              <w:fldChar w:fldCharType="separate"/>
-                            </w:r>
-                            <w:r>
-                              <w:rPr>
-                                <w:noProof/>
-                              </w:rPr>
-                              <w:t>1</w:t>
-                            </w:r>
-                            <w:r>
-                              <w:rPr>
-                                <w:noProof/>
-                              </w:rPr>
-                              <w:fldChar w:fldCharType="end"/>
-                            </w:r>
-                            <w:r>
-                              <w:t>: Unit test results</w:t>
-                            </w:r>
-                          </w:p>
-                        </w:txbxContent>
-                      </wps:txbx>
-                      <wps:bodyPr rot="0" spcFirstLastPara="0" vertOverflow="overflow" horzOverflow="overflow" vert="horz" wrap="square" lIns="0" tIns="0" rIns="0" bIns="0" numCol="1" spcCol="0" rtlCol="0" fromWordArt="0" anchor="t" anchorCtr="0" forceAA="0" compatLnSpc="1">
-                        <a:prstTxWarp prst="textNoShape">
-                          <a:avLst/>
-                        </a:prstTxWarp>
-                        <a:spAutoFit/>
-                      </wps:bodyPr>
-                    </wps:wsp>
-                  </a:graphicData>
-                </a:graphic>
-              </wp:anchor>
-            </w:drawing>
-          </mc:Choice>
-          <mc:Fallback>
-            <w:pict>
-              <v:shapetype w14:anchorId="5B28A1C0" id="_x0000_t202" coordsize="21600,21600" o:spt="202" path="m,l,21600r21600,l21600,xe">
-                <v:stroke joinstyle="miter"/>
-                <v:path gradientshapeok="t" o:connecttype="rect"/>
-              </v:shapetype>
-              <v:shape id="Text Box 5" o:spid="_x0000_s1026" type="#_x0000_t202" style="position:absolute;left:0;text-align:left;margin-left:277.15pt;margin-top:85pt;width:207pt;height:.05pt;z-index:251660288;visibility:visible;mso-wrap-style:square;mso-wrap-distance-left:9pt;mso-wrap-distance-top:0;mso-wrap-distance-right:9pt;mso-wrap-distance-bottom:0;mso-position-horizontal:absolute;mso-position-horizontal-relative:text;mso-position-vertical:absolute;mso-position-vertical-relative:text;v-text-anchor:top" o:gfxdata="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" stroked="f">
-                <v:textbox style="mso-fit-shape-to-text:t" inset="0,0,0,0">
-                  <w:txbxContent>
-                    <w:p>
-                      <w:pPr>
-                        <w:pStyle w:val="Caption"/>
-                        <w:rPr>
-                          <w:noProof/>
-                        </w:rPr>
-                      </w:pPr>
-                      <w:r>
-                        <w:t xml:space="preserve">Figure </w:t>
-                      </w:r>
-                      <w:r>
-                        <w:fldChar w:fldCharType="begin"/>
-                      </w:r>
-                      <w:r>
-                        <w:instrText xml:space="preserve"> STYLEREF 1 \s </w:instrText>
-                      </w:r>
-                      <w:r>
-                        <w:fldChar w:fldCharType="separate"/>
-                      </w:r>
-                      <w:r>
-                        <w:rPr>
-                          <w:noProof/>
-                        </w:rPr>
-                        <w:t>6</w:t>
-                      </w:r>
-                      <w:r>
-                        <w:rPr>
-                          <w:noProof/>
-                        </w:rPr>
-                        <w:fldChar w:fldCharType="end"/>
-                      </w:r>
-                      <w:r>
-                        <w:noBreakHyphen/>
-                      </w:r>
-                      <w:r>
-                        <w:fldChar w:fldCharType="begin"/>
-                      </w:r>
-                      <w:r>
-                        <w:instrText xml:space="preserve"> SEQ Figure \* ARABIC \s 1 </w:instrText>
-                      </w:r>
-                      <w:r>
-                        <w:fldChar w:fldCharType="separate"/>
-                      </w:r>
-                      <w:r>
-                        <w:rPr>
-                          <w:noProof/>
-                        </w:rPr>
-                        <w:t>1</w:t>
-                      </w:r>
-                      <w:r>
-                        <w:rPr>
-                          <w:noProof/>
-                        </w:rPr>
-                        <w:fldChar w:fldCharType="end"/>
-                      </w:r>
-                      <w:r>
-                        <w:t>: Unit test results</w:t>
-                      </w:r>
-                    </w:p>
-                  </w:txbxContent>
-                </v:textbox>
-                <w10:wrap type="square"/>
-              </v:shape>
-            </w:pict>
-          </mc:Fallback>
-        </mc:AlternateContent>
-      </w:r>
-      <w:r>
-        <w:rPr>
-          <w:noProof/>
-          <w:lang w:eastAsia="de-DE"/>
-        </w:rPr>
-        <w:drawing>
-          <wp:anchor distT="0" distB="0" distL="114300" distR="114300" simplePos="0" relativeHeight="251658240" behindDoc="0" locked="0" layoutInCell="1" allowOverlap="1" wp14:anchorId="5C232A89" wp14:editId="4C23C27B">
-            <wp:simplePos x="0" y="0"/>
-            <wp:positionH relativeFrom="column">
-              <wp:posOffset>3519805</wp:posOffset>
-            </wp:positionH>
-            <wp:positionV relativeFrom="paragraph">
-              <wp:posOffset>69850</wp:posOffset>
-            </wp:positionV>
-            <wp:extent cx="2629267" cy="952633"/>
-            <wp:effectExtent l="0" t="0" r="0" b="0"/>
-            <wp:wrapSquare wrapText="bothSides"/>
-            <wp:docPr id="3" name="Picture 3"/>
-            <wp:cNvGraphicFramePr>
-              <a:graphicFrameLocks xmlns:a="http://schemas.openxmlformats.org/drawingml/2006/main" noChangeAspect="1"/>
-            </wp:cNvGraphicFramePr>
-            <a:graphic xmlns:a="http://schemas.openxmlformats.org/drawingml/2006/main">
-              <a:graphicData uri="http://schemas.openxmlformats.org/drawingml/2006/picture">
-                <pic:pic xmlns:pic="http://schemas.openxmlformats.org/drawingml/2006/picture">
-                  <pic:nvPicPr>
-                    <pic:cNvPr id="3" name="unittest.PNG"/>
+                    <pic:cNvPr id="9" name="Capture.PNG"/>
                     <pic:cNvPicPr/>
                   </pic:nvPicPr>
                   <pic:blipFill>
@@ -3423,7 +2785,7 @@
                   <pic:spPr>
                     <a:xfrm>
                       <a:off x="0" y="0"/>
-                      <a:ext cx="2629267" cy="952633"/>
+                      <a:ext cx="4866667" cy="3285714"/>
                     </a:xfrm>
                     <a:prstGeom prst="rect">
                       <a:avLst/>
@@ -3432,40 +2794,276 @@
                 </pic:pic>
               </a:graphicData>
             </a:graphic>
-          </wp:anchor>
+          </wp:inline>
         </w:drawing>
       </w:r>
       <w:r>
         <w:rPr>
-          <w:lang w:val="en-US"/>
-        </w:rPr>
-        <w:t>For each implemented Component unit tests have been defi</w:t>
-      </w:r>
-      <w:r>
-        <w:rPr>
-          <w:lang w:val="en-US"/>
-        </w:rPr>
-        <w:t>ned to assert correct behavior.</w:t>
-      </w:r>
-      <w:r>
-        <w:rPr>
-          <w:lang w:val="en-US"/>
+          <w:noProof/>
+          <w:lang w:eastAsia="de-DE"/>
         </w:rPr>
         <w:t xml:space="preserve"> </w:t>
-      </w:r>
-      <w:r>
-        <w:rPr>
-          <w:lang w:val="en-US"/>
-        </w:rPr>
-        <w:t>The test validate correct price of the components created in the factory, further, products have been created in different factories. Consequently, all test ran successfully.</w:t>
       </w:r>
     </w:p>
     <w:p>
       <w:pPr>
-        <w:rPr>
-          <w:lang w:val="en-US"/>
-        </w:rPr>
-      </w:pPr>
+        <w:pStyle w:val="Caption"/>
+        <w:rPr>
+          <w:lang w:val="en-US"/>
+        </w:rPr>
+      </w:pPr>
+      <w:r>
+        <w:rPr>
+          <w:lang w:val="en-US"/>
+        </w:rPr>
+        <w:t xml:space="preserve">Figure </w:t>
+      </w:r>
+      <w:r>
+        <w:rPr>
+          <w:lang w:val="en-US"/>
+        </w:rPr>
+        <w:fldChar w:fldCharType="begin"/>
+      </w:r>
+      <w:r>
+        <w:rPr>
+          <w:lang w:val="en-US"/>
+        </w:rPr>
+        <w:instrText xml:space="preserve"> STYLEREF 1 \s </w:instrText>
+      </w:r>
+      <w:r>
+        <w:rPr>
+          <w:lang w:val="en-US"/>
+        </w:rPr>
+        <w:fldChar w:fldCharType="separate"/>
+      </w:r>
+      <w:r>
+        <w:rPr>
+          <w:noProof/>
+          <w:lang w:val="en-US"/>
+        </w:rPr>
+        <w:t>5</w:t>
+      </w:r>
+      <w:r>
+        <w:rPr>
+          <w:lang w:val="en-US"/>
+        </w:rPr>
+        <w:fldChar w:fldCharType="end"/>
+      </w:r>
+      <w:r>
+        <w:rPr>
+          <w:lang w:val="en-US"/>
+        </w:rPr>
+        <w:noBreakHyphen/>
+      </w:r>
+      <w:r>
+        <w:rPr>
+          <w:lang w:val="en-US"/>
+        </w:rPr>
+        <w:fldChar w:fldCharType="begin"/>
+      </w:r>
+      <w:r>
+        <w:rPr>
+          <w:lang w:val="en-US"/>
+        </w:rPr>
+        <w:instrText xml:space="preserve"> SEQ Figure \* ARABIC \s 1 </w:instrText>
+      </w:r>
+      <w:r>
+        <w:rPr>
+          <w:lang w:val="en-US"/>
+        </w:rPr>
+        <w:fldChar w:fldCharType="separate"/>
+      </w:r>
+      <w:r>
+        <w:rPr>
+          <w:noProof/>
+          <w:lang w:val="en-US"/>
+        </w:rPr>
+        <w:t>1</w:t>
+      </w:r>
+      <w:r>
+        <w:rPr>
+          <w:lang w:val="en-US"/>
+        </w:rPr>
+        <w:fldChar w:fldCharType="end"/>
+      </w:r>
+      <w:r>
+        <w:rPr>
+          <w:lang w:val="en-US"/>
+        </w:rPr>
+        <w:t>: Graphical user interface</w:t>
+      </w:r>
+    </w:p>
+    <w:p>
+      <w:pPr>
+        <w:rPr>
+          <w:lang w:val="en-US"/>
+        </w:rPr>
+      </w:pPr>
+      <w:r>
+        <w:rPr>
+          <w:lang w:val="en-US"/>
+        </w:rPr>
+        <w:t>The figure above depicts the user interface where red numbers indicate functionality or controls. More precisely these are:</w:t>
+      </w:r>
+    </w:p>
+    <w:p>
+      <w:pPr>
+        <w:pStyle w:val="ListParagraph"/>
+        <w:numPr>
+          <w:ilvl w:val="0"/>
+          <w:numId w:val="2"/>
+        </w:numPr>
+        <w:rPr>
+          <w:lang w:val="en-US"/>
+        </w:rPr>
+      </w:pPr>
+      <w:r>
+        <w:rPr>
+          <w:lang w:val="en-US"/>
+        </w:rPr>
+        <w:t>ListView whi</w:t>
+      </w:r>
+      <w:r>
+        <w:rPr>
+          <w:lang w:val="en-US"/>
+        </w:rPr>
+        <w:t>ch d</w:t>
+      </w:r>
+      <w:r>
+        <w:rPr>
+          <w:lang w:val="en-US"/>
+        </w:rPr>
+        <w:t>isplays the data structure that it is being iterated according to iterator protocol.</w:t>
+      </w:r>
+      <w:bookmarkStart w:id="6" w:name="_GoBack"/>
+      <w:bookmarkEnd w:id="6"/>
+    </w:p>
+    <w:p>
+      <w:pPr>
+        <w:pStyle w:val="Heading1"/>
+        <w:rPr>
+          <w:lang w:val="en-US"/>
+        </w:rPr>
+      </w:pPr>
+      <w:bookmarkStart w:id="7" w:name="_Toc462786298"/>
+      <w:r>
+        <w:rPr>
+          <w:lang w:val="en-US"/>
+        </w:rPr>
+        <w:t>Unit tests</w:t>
+      </w:r>
+      <w:bookmarkEnd w:id="7"/>
+    </w:p>
+    <w:p>
+      <w:pPr>
+        <w:rPr>
+          <w:lang w:val="en-US"/>
+        </w:rPr>
+      </w:pPr>
+      <w:r>
+        <w:rPr>
+          <w:lang w:val="en-US"/>
+        </w:rPr>
+        <w:t xml:space="preserve">To assert correct assertion of the iteration protocol one unit test has been defined, namely </w:t>
+      </w:r>
+      <w:r>
+        <w:rPr>
+          <w:i/>
+          <w:lang w:val="en-US"/>
+        </w:rPr>
+        <w:t xml:space="preserve">IteratorValuesValid_Test. </w:t>
+      </w:r>
+      <w:r>
+        <w:rPr>
+          <w:lang w:val="en-US"/>
+        </w:rPr>
+        <w:t>Subsequently, the test ran successful.</w:t>
+      </w:r>
+    </w:p>
+    <w:p>
+      <w:pPr>
+        <w:keepNext/>
+      </w:pPr>
+      <w:r>
+        <w:rPr>
+          <w:noProof/>
+          <w:lang w:eastAsia="de-DE"/>
+        </w:rPr>
+        <w:drawing>
+          <wp:inline distT="0" distB="0" distL="0" distR="0" wp14:anchorId="366EDA26" wp14:editId="55B3B6E6">
+            <wp:extent cx="2648320" cy="438211"/>
+            <wp:effectExtent l="0" t="0" r="0" b="0"/>
+            <wp:docPr id="2" name="Picture 2"/>
+            <wp:cNvGraphicFramePr>
+              <a:graphicFrameLocks xmlns:a="http://schemas.openxmlformats.org/drawingml/2006/main" noChangeAspect="1"/>
+            </wp:cNvGraphicFramePr>
+            <a:graphic xmlns:a="http://schemas.openxmlformats.org/drawingml/2006/main">
+              <a:graphicData uri="http://schemas.openxmlformats.org/drawingml/2006/picture">
+                <pic:pic xmlns:pic="http://schemas.openxmlformats.org/drawingml/2006/picture">
+                  <pic:nvPicPr>
+                    <pic:cNvPr id="2" name="unittest.PNG"/>
+                    <pic:cNvPicPr/>
+                  </pic:nvPicPr>
+                  <pic:blipFill>
+                    <a:blip r:embed="rId15">
+                      <a:extLst>
+                        <a:ext uri="{28A0092B-C50C-407E-A947-70E740481C1C}">
+                          <a14:useLocalDpi xmlns:a14="http://schemas.microsoft.com/office/drawing/2010/main" val="0"/>
+                        </a:ext>
+                      </a:extLst>
+                    </a:blip>
+                    <a:stretch>
+                      <a:fillRect/>
+                    </a:stretch>
+                  </pic:blipFill>
+                  <pic:spPr>
+                    <a:xfrm>
+                      <a:off x="0" y="0"/>
+                      <a:ext cx="2648320" cy="438211"/>
+                    </a:xfrm>
+                    <a:prstGeom prst="rect">
+                      <a:avLst/>
+                    </a:prstGeom>
+                  </pic:spPr>
+                </pic:pic>
+              </a:graphicData>
+            </a:graphic>
+          </wp:inline>
+        </w:drawing>
+      </w:r>
+    </w:p>
+    <w:p>
+      <w:pPr>
+        <w:pStyle w:val="Caption"/>
+        <w:rPr>
+          <w:lang w:val="en-US"/>
+        </w:rPr>
+      </w:pPr>
+      <w:r>
+        <w:t xml:space="preserve">Figure </w:t>
+      </w:r>
+      <w:fldSimple w:instr=" STYLEREF 1 \s ">
+        <w:r>
+          <w:rPr>
+            <w:noProof/>
+          </w:rPr>
+          <w:t>6</w:t>
+        </w:r>
+      </w:fldSimple>
+      <w:r>
+        <w:noBreakHyphen/>
+      </w:r>
+      <w:fldSimple w:instr=" SEQ Figure \* ARABIC \s 1 ">
+        <w:r>
+          <w:rPr>
+            <w:noProof/>
+          </w:rPr>
+          <w:t>1</w:t>
+        </w:r>
+      </w:fldSimple>
+      <w:r>
+        <w:t>: Unit test result</w:t>
+      </w:r>
     </w:p>
     <w:bookmarkStart w:id="8" w:name="_Toc462786299" w:displacedByCustomXml="next"/>
     <w:sdt>
@@ -3537,19 +3135,26 @@
               </w:r>
               <w:r>
                 <w:rPr>
+                  <w:noProof/>
+                  <w:lang w:val="en-US"/>
+                </w:rPr>
+                <w:t xml:space="preserve">SourceMaking. (2016, September). </w:t>
+              </w:r>
+              <w:r>
+                <w:rPr>
                   <w:i/>
                   <w:iCs/>
                   <w:noProof/>
                   <w:lang w:val="en-US"/>
                 </w:rPr>
-                <w:t>Abstract factory pattern</w:t>
+                <w:t>Iterator</w:t>
               </w:r>
               <w:r>
                 <w:rPr>
                   <w:noProof/>
                   <w:lang w:val="en-US"/>
                 </w:rPr>
-                <w:t>. (n.d.). Retrieved from Wikipedia: https://en.wikipedia.org/wiki/Abstract_factory_pattern</w:t>
+                <w:t>. Retrieved from SourceMaking.com: https://sourcemaking.com/design_patterns/iterator</w:t>
               </w:r>
             </w:p>
             <w:p>
@@ -3566,7 +3171,7 @@
                   <w:noProof/>
                   <w:lang w:val="en-US"/>
                 </w:rPr>
-                <w:t xml:space="preserve">Data &amp; Object Factory, LLC. (n.d.). </w:t>
+                <w:t xml:space="preserve">Tutorialspoint. (2016, September). </w:t>
               </w:r>
               <w:r>
                 <w:rPr>
@@ -3575,14 +3180,14 @@
                   <w:noProof/>
                   <w:lang w:val="en-US"/>
                 </w:rPr>
-                <w:t>Abstrcat factory design pattern</w:t>
+                <w:t>Design Patterns - Iterator Pattern</w:t>
               </w:r>
               <w:r>
                 <w:rPr>
                   <w:noProof/>
                   <w:lang w:val="en-US"/>
                 </w:rPr>
-                <w:t>. Retrieved from DoFactory: http://www.dofactory.com/net/abstract-factory-design-pattern</w:t>
+                <w:t>. Retrieved from Tutorialspoint.com: https://www.tutorialspoint.com/design_pattern/iterator_pattern.htm</w:t>
               </w:r>
             </w:p>
             <w:p>
@@ -3601,8 +3206,8 @@
     </w:sdt>
     <w:p/>
     <w:sectPr>
-      <w:headerReference w:type="default" r:id="rId15"/>
-      <w:footerReference w:type="default" r:id="rId16"/>
+      <w:headerReference w:type="default" r:id="rId16"/>
+      <w:footerReference w:type="default" r:id="rId17"/>
       <w:pgSz w:w="11906" w:h="16838"/>
       <w:pgMar w:top="1417" w:right="1417" w:bottom="1134" w:left="1417" w:header="708" w:footer="708" w:gutter="0"/>
       <w:pgNumType w:start="1"/>
@@ -5778,7 +5383,7 @@
     <w:charset w:val="00"/>
     <w:family w:val="roman"/>
     <w:pitch w:val="variable"/>
-    <w:sig w:usb0="E0002AFF" w:usb1="C0007843" w:usb2="00000009" w:usb3="00000000" w:csb0="000001FF" w:csb1="00000000"/>
+    <w:sig w:usb0="E0002EFF" w:usb1="C000785B" w:usb2="00000009" w:usb3="00000000" w:csb0="000001FF" w:csb1="00000000"/>
   </w:font>
   <w:font w:name="Symbol">
     <w:panose1 w:val="05050102010706020507"/>
@@ -5813,14 +5418,14 @@
     <w:charset w:val="00"/>
     <w:family w:val="swiss"/>
     <w:pitch w:val="variable"/>
-    <w:sig w:usb0="E0002AFF" w:usb1="4000ACFF" w:usb2="00000001" w:usb3="00000000" w:csb0="000001FF" w:csb1="00000000"/>
+    <w:sig w:usb0="E0002AFF" w:usb1="C000247B" w:usb2="00000009" w:usb3="00000000" w:csb0="000001FF" w:csb1="00000000"/>
   </w:font>
   <w:font w:name="Calibri Light">
     <w:panose1 w:val="020F0302020204030204"/>
     <w:charset w:val="00"/>
     <w:family w:val="swiss"/>
     <w:pitch w:val="variable"/>
-    <w:sig w:usb0="A0002AEF" w:usb1="4000207B" w:usb2="00000000" w:usb3="00000000" w:csb0="000001FF" w:csb1="00000000"/>
+    <w:sig w:usb0="E0002AFF" w:usb1="C000247B" w:usb2="00000009" w:usb3="00000000" w:csb0="000001FF" w:csb1="00000000"/>
   </w:font>
 </w:fonts>
 </file>
@@ -5854,6 +5459,7 @@
     <w:rsid w:val="00383801"/>
     <w:rsid w:val="003A46A3"/>
     <w:rsid w:val="00594560"/>
+    <w:rsid w:val="00647ADA"/>
     <w:rsid w:val="006B5806"/>
     <w:rsid w:val="00713C46"/>
     <w:rsid w:val="007D7A8A"/>
@@ -6626,29 +6232,6 @@
 <file path=customXml/item2.xml><?xml version="1.0" encoding="utf-8"?>
 <b:Sources xmlns:b="http://schemas.openxmlformats.org/officeDocument/2006/bibliography" xmlns="http://schemas.openxmlformats.org/officeDocument/2006/bibliography" SelectedStyle="\APASixthEditionOfficeOnline.xsl" StyleName="APA" Version="6">
   <b:Source>
-    <b:Tag>Abs</b:Tag>
-    <b:SourceType>InternetSite</b:SourceType>
-    <b:Guid>{B6D4D74F-1669-453A-984D-917A0DED7350}</b:Guid>
-    <b:Title>Abstract factory pattern</b:Title>
-    <b:InternetSiteTitle>Wikipedia</b:InternetSiteTitle>
-    <b:URL>https://en.wikipedia.org/wiki/Abstract_factory_pattern</b:URL>
-    <b:RefOrder>2</b:RefOrder>
-  </b:Source>
-  <b:Source>
-    <b:Tag>Dat</b:Tag>
-    <b:SourceType>InternetSite</b:SourceType>
-    <b:Guid>{40F20EE0-3642-4913-A375-0B284928E14D}</b:Guid>
-    <b:Author>
-      <b:Author>
-        <b:Corporate>Data &amp; Object Factory, LLC</b:Corporate>
-      </b:Author>
-    </b:Author>
-    <b:Title>Abstrcat factory design pattern</b:Title>
-    <b:InternetSiteTitle>DoFactory</b:InternetSiteTitle>
-    <b:URL>http://www.dofactory.com/net/abstract-factory-design-pattern</b:URL>
-    <b:RefOrder>4</b:RefOrder>
-  </b:Source>
-  <b:Source>
     <b:Tag>Tut16</b:Tag>
     <b:SourceType>InternetSite</b:SourceType>
     <b:Guid>{6A9489EB-55B5-45DF-9D77-18D504DDD53C}</b:Guid>
@@ -6663,7 +6246,7 @@
     <b:Year>2016</b:Year>
     <b:Month>September</b:Month>
     <b:URL>https://www.tutorialspoint.com/design_pattern/iterator_pattern.htm</b:URL>
-    <b:RefOrder>3</b:RefOrder>
+    <b:RefOrder>2</b:RefOrder>
   </b:Source>
   <b:Source>
     <b:Tag>Sou164</b:Tag>
@@ -6693,7 +6276,7 @@
 </file>
 
 <file path=customXml/itemProps2.xml><?xml version="1.0" encoding="utf-8"?>
-<ds:datastoreItem xmlns:ds="http://schemas.openxmlformats.org/officeDocument/2006/customXml" ds:itemID="{B8EBF3BB-BCD5-4499-8944-D98E5B315086}">
+<ds:datastoreItem xmlns:ds="http://schemas.openxmlformats.org/officeDocument/2006/customXml" ds:itemID="{ABEF204E-5AE5-4F2F-8ED0-ED285C8E84A0}">
   <ds:schemaRefs>
     <ds:schemaRef ds:uri="http://schemas.openxmlformats.org/officeDocument/2006/bibliography"/>
   </ds:schemaRefs>

</xml_diff>

<commit_message>
Fixed unit tests + extended report discussion and more
</commit_message>
<xml_diff>
--- a/reports/wk5/Iterator_pattern_report_Georgiana_Manolache_Jan-Niklas_Schneider.docx
+++ b/reports/wk5/Iterator_pattern_report_Georgiana_Manolache_Jan-Niklas_Schneider.docx
@@ -1,6 +1,6 @@
 
 <file path=word/document.xml><?xml version="1.0" encoding="utf-8"?>
-<w:document xmlns:wpc="http://schemas.microsoft.com/office/word/2010/wordprocessingCanvas" xmlns:cx="http://schemas.microsoft.com/office/drawing/2014/chartex" xmlns:cx1="http://schemas.microsoft.com/office/drawing/2015/9/8/chartex" xmlns:mc="http://schemas.openxmlformats.org/markup-compatibility/2006" xmlns:o="urn:schemas-microsoft-com:office:office" xmlns:r="http://schemas.openxmlformats.org/officeDocument/2006/relationships" xmlns:m="http://schemas.openxmlformats.org/officeDocument/2006/math" xmlns:v="urn:schemas-microsoft-com:vml" xmlns:wp14="http://schemas.microsoft.com/office/word/2010/wordprocessingDrawing" xmlns:wp="http://schemas.openxmlformats.org/drawingml/2006/wordprocessingDrawing" xmlns:w10="urn:schemas-microsoft-com:office:word" xmlns:w="http://schemas.openxmlformats.org/wordprocessingml/2006/main" xmlns:w14="http://schemas.microsoft.com/office/word/2010/wordml" xmlns:w15="http://schemas.microsoft.com/office/word/2012/wordml" xmlns:w16se="http://schemas.microsoft.com/office/word/2015/wordml/symex" xmlns:wpg="http://schemas.microsoft.com/office/word/2010/wordprocessingGroup" xmlns:wpi="http://schemas.microsoft.com/office/word/2010/wordprocessingInk" xmlns:wne="http://schemas.microsoft.com/office/word/2006/wordml" xmlns:wps="http://schemas.microsoft.com/office/word/2010/wordprocessingShape" mc:Ignorable="w14 w15 w16se wp14">
+<w:document xmlns:wpc="http://schemas.microsoft.com/office/word/2010/wordprocessingCanvas" xmlns:cx="http://schemas.microsoft.com/office/drawing/2014/chartex" xmlns:cx1="http://schemas.microsoft.com/office/drawing/2015/9/8/chartex" xmlns:cx2="http://schemas.microsoft.com/office/drawing/2015/10/21/chartex" xmlns:mc="http://schemas.openxmlformats.org/markup-compatibility/2006" xmlns:o="urn:schemas-microsoft-com:office:office" xmlns:r="http://schemas.openxmlformats.org/officeDocument/2006/relationships" xmlns:m="http://schemas.openxmlformats.org/officeDocument/2006/math" xmlns:v="urn:schemas-microsoft-com:vml" xmlns:wp14="http://schemas.microsoft.com/office/word/2010/wordprocessingDrawing" xmlns:wp="http://schemas.openxmlformats.org/drawingml/2006/wordprocessingDrawing" xmlns:w10="urn:schemas-microsoft-com:office:word" xmlns:w="http://schemas.openxmlformats.org/wordprocessingml/2006/main" xmlns:w14="http://schemas.microsoft.com/office/word/2010/wordml" xmlns:w15="http://schemas.microsoft.com/office/word/2012/wordml" xmlns:w16se="http://schemas.microsoft.com/office/word/2015/wordml/symex" xmlns:wpg="http://schemas.microsoft.com/office/word/2010/wordprocessingGroup" xmlns:wpi="http://schemas.microsoft.com/office/word/2010/wordprocessingInk" xmlns:wne="http://schemas.microsoft.com/office/word/2006/wordml" xmlns:wps="http://schemas.microsoft.com/office/word/2010/wordprocessingShape" mc:Ignorable="w14 w15 w16se wp14">
   <w:body>
     <w:sdt>
       <w:sdtPr>
@@ -59,6 +59,7 @@
                 <w:dataBinding w:prefixMappings="xmlns:ns0='http://schemas.openxmlformats.org/officeDocument/2006/extended-properties'" w:xpath="/ns0:Properties[1]/ns0:Company[1]" w:storeItemID="{6668398D-A668-4E3E-A5EB-62B293D839F1}"/>
                 <w:text/>
               </w:sdtPr>
+              <w:sdtEndPr/>
               <w:sdtContent>
                 <w:tc>
                   <w:tcPr>
@@ -115,6 +116,11 @@
                   <w:dataBinding w:prefixMappings="xmlns:ns0='http://schemas.openxmlformats.org/package/2006/metadata/core-properties' xmlns:ns1='http://purl.org/dc/elements/1.1/'" w:xpath="/ns0:coreProperties[1]/ns1:title[1]" w:storeItemID="{6C3C8BC8-F283-45AE-878A-BAB7291924A1}"/>
                   <w:text/>
                 </w:sdtPr>
+                <w:sdtEndPr>
+                  <w:rPr>
+                    <w:rStyle w:val="NoSpacingChar"/>
+                  </w:rPr>
+                </w:sdtEndPr>
                 <w:sdtContent>
                   <w:p>
                     <w:pPr>
@@ -160,6 +166,7 @@
                 <w:dataBinding w:prefixMappings="xmlns:ns0='http://schemas.openxmlformats.org/package/2006/metadata/core-properties' xmlns:ns1='http://purl.org/dc/elements/1.1/'" w:xpath="/ns0:coreProperties[1]/ns1:subject[1]" w:storeItemID="{6C3C8BC8-F283-45AE-878A-BAB7291924A1}"/>
                 <w:text/>
               </w:sdtPr>
+              <w:sdtEndPr/>
               <w:sdtContent>
                 <w:tc>
                   <w:tcPr>
@@ -228,6 +235,7 @@
                   <w:dataBinding w:prefixMappings="xmlns:ns0='http://schemas.openxmlformats.org/package/2006/metadata/core-properties' xmlns:ns1='http://purl.org/dc/elements/1.1/'" w:xpath="/ns0:coreProperties[1]/ns1:creator[1]" w:storeItemID="{6C3C8BC8-F283-45AE-878A-BAB7291924A1}"/>
                   <w:text/>
                 </w:sdtPr>
+                <w:sdtEndPr/>
                 <w:sdtContent>
                   <w:p>
                     <w:pPr>
@@ -270,6 +278,7 @@
                     <w:calendar w:val="gregorian"/>
                   </w:date>
                 </w:sdtPr>
+                <w:sdtEndPr/>
                 <w:sdtContent>
                   <w:p>
                     <w:pPr>
@@ -1046,19 +1055,17 @@
           <w:r>
             <w:br w:type="page"/>
           </w:r>
-          <w:bookmarkStart w:id="0" w:name="_GoBack"/>
-          <w:bookmarkEnd w:id="0"/>
         </w:p>
         <w:p>
           <w:pPr>
             <w:pStyle w:val="Heading1"/>
           </w:pPr>
-          <w:bookmarkStart w:id="1" w:name="_Toc462786292"/>
+          <w:bookmarkStart w:id="0" w:name="_Toc462786292"/>
           <w:r>
             <w:lastRenderedPageBreak/>
             <w:t>Introduction</w:t>
           </w:r>
-          <w:bookmarkEnd w:id="1"/>
+          <w:bookmarkEnd w:id="0"/>
         </w:p>
         <w:p>
           <w:pPr>
@@ -1116,7 +1123,7 @@
               <w:lang w:val="en-US"/>
             </w:rPr>
           </w:pPr>
-          <w:bookmarkStart w:id="2" w:name="_Toc462786293"/>
+          <w:bookmarkStart w:id="1" w:name="_Toc462786293"/>
           <w:r>
             <w:rPr>
               <w:lang w:val="en-US"/>
@@ -1129,7 +1136,7 @@
             </w:rPr>
             <w:t xml:space="preserve"> pattern</w:t>
           </w:r>
-          <w:bookmarkEnd w:id="2"/>
+          <w:bookmarkEnd w:id="1"/>
         </w:p>
         <w:p>
           <w:pPr>
@@ -1187,6 +1194,7 @@
               <w:id w:val="412515069"/>
               <w:citation/>
             </w:sdtPr>
+            <w:sdtEndPr/>
             <w:sdtContent>
               <w:r>
                 <w:rPr>
@@ -1333,12 +1341,21 @@
             </w:rPr>
             <w:t xml:space="preserve"> the </w:t>
           </w:r>
+          <w:proofErr w:type="spellStart"/>
           <w:r>
             <w:rPr>
               <w:i/>
               <w:lang w:val="en-US"/>
             </w:rPr>
-            <w:t xml:space="preserve">NameIterator </w:t>
+            <w:t>NameIterator</w:t>
+          </w:r>
+          <w:proofErr w:type="spellEnd"/>
+          <w:r>
+            <w:rPr>
+              <w:i/>
+              <w:lang w:val="en-US"/>
+            </w:rPr>
+            <w:t xml:space="preserve"> </w:t>
           </w:r>
           <w:r>
             <w:rPr>
@@ -1378,12 +1395,21 @@
             </w:rPr>
             <w:t xml:space="preserve"> interface provides the iterator to derived classes. </w:t>
           </w:r>
+          <w:proofErr w:type="spellStart"/>
           <w:r>
             <w:rPr>
               <w:i/>
               <w:lang w:val="en-US"/>
             </w:rPr>
-            <w:t xml:space="preserve">NameRepository </w:t>
+            <w:t>NameRepository</w:t>
+          </w:r>
+          <w:proofErr w:type="spellEnd"/>
+          <w:r>
+            <w:rPr>
+              <w:i/>
+              <w:lang w:val="en-US"/>
+            </w:rPr>
+            <w:t xml:space="preserve"> </w:t>
           </w:r>
           <w:r>
             <w:rPr>
@@ -1412,7 +1438,7 @@
           <w:r>
             <w:rPr>
               <w:noProof/>
-              <w:lang w:val="en-US"/>
+              <w:lang w:eastAsia="de-DE"/>
             </w:rPr>
             <w:drawing>
               <wp:inline distT="0" distB="0" distL="0" distR="0" wp14:anchorId="70EACAC3" wp14:editId="7A718276">
@@ -1570,6 +1596,7 @@
               <w:id w:val="-668633414"/>
               <w:citation/>
             </w:sdtPr>
+            <w:sdtEndPr/>
             <w:sdtContent>
               <w:r>
                 <w:rPr>
@@ -1629,7 +1656,7 @@
               <w:lang w:val="en-US"/>
             </w:rPr>
           </w:pPr>
-          <w:bookmarkStart w:id="3" w:name="_Toc462786294"/>
+          <w:bookmarkStart w:id="2" w:name="_Toc462786294"/>
           <w:r>
             <w:rPr>
               <w:lang w:val="en-US"/>
@@ -1637,7 +1664,7 @@
             <w:lastRenderedPageBreak/>
             <w:t>Implementation</w:t>
           </w:r>
-          <w:bookmarkEnd w:id="3"/>
+          <w:bookmarkEnd w:id="2"/>
         </w:p>
         <w:p>
           <w:pPr>
@@ -1659,13 +1686,13 @@
               <w:color w:val="FF0000"/>
               <w:sz w:val="22"/>
               <w:szCs w:val="22"/>
-              <w:lang w:val="en-US"/>
+              <w:lang w:eastAsia="de-DE"/>
             </w:rPr>
             <w:drawing>
               <wp:inline distT="0" distB="0" distL="0" distR="0">
                 <wp:extent cx="5760720" cy="4320540"/>
                 <wp:effectExtent l="0" t="0" r="0" b="3810"/>
-                <wp:docPr id="4" name="Picture 4"/>
+                <wp:docPr id="1" name="Picture 1"/>
                 <wp:cNvGraphicFramePr>
                   <a:graphicFrameLocks xmlns:a="http://schemas.openxmlformats.org/drawingml/2006/main" noChangeAspect="1"/>
                 </wp:cNvGraphicFramePr>
@@ -1673,7 +1700,7 @@
                   <a:graphicData uri="http://schemas.openxmlformats.org/drawingml/2006/picture">
                     <pic:pic xmlns:pic="http://schemas.openxmlformats.org/drawingml/2006/picture">
                       <pic:nvPicPr>
-                        <pic:cNvPr id="4" name="IMG_20160929_232017.jpg"/>
+                        <pic:cNvPr id="1" name="IMG_20161004_193504.jpg"/>
                         <pic:cNvPicPr/>
                       </pic:nvPicPr>
                       <pic:blipFill>
@@ -1842,12 +1869,21 @@
               <w:lang w:val="en-US"/>
             </w:rPr>
           </w:pPr>
+          <w:proofErr w:type="spellStart"/>
           <w:r>
             <w:rPr>
               <w:i/>
               <w:lang w:val="en-US"/>
             </w:rPr>
-            <w:t xml:space="preserve">IIterator </w:t>
+            <w:t>IIterator</w:t>
+          </w:r>
+          <w:proofErr w:type="spellEnd"/>
+          <w:r>
+            <w:rPr>
+              <w:i/>
+              <w:lang w:val="en-US"/>
+            </w:rPr>
+            <w:t xml:space="preserve"> </w:t>
           </w:r>
           <w:r>
             <w:rPr>
@@ -1895,7 +1931,7 @@
             <w:rPr>
               <w:lang w:val="en-US"/>
             </w:rPr>
-            <w:t>two</w:t>
+            <w:t>four</w:t>
           </w:r>
           <w:r>
             <w:rPr>
@@ -1909,26 +1945,73 @@
             </w:rPr>
             <w:t xml:space="preserve">ethods </w:t>
           </w:r>
+          <w:proofErr w:type="spellStart"/>
+          <w:proofErr w:type="gramStart"/>
           <w:r>
             <w:rPr>
               <w:i/>
               <w:lang w:val="en-US"/>
             </w:rPr>
-            <w:t>HadNext</w:t>
+            <w:t>Has</w:t>
           </w:r>
           <w:r>
             <w:rPr>
               <w:i/>
               <w:lang w:val="en-US"/>
             </w:rPr>
-            <w:t>()</w:t>
-          </w:r>
+            <w:t>Next</w:t>
+          </w:r>
+          <w:proofErr w:type="spellEnd"/>
           <w:r>
             <w:rPr>
               <w:i/>
               <w:lang w:val="en-US"/>
             </w:rPr>
-            <w:t xml:space="preserve"> and</w:t>
+            <w:t>(</w:t>
+          </w:r>
+          <w:proofErr w:type="gramEnd"/>
+          <w:r>
+            <w:rPr>
+              <w:i/>
+              <w:lang w:val="en-US"/>
+            </w:rPr>
+            <w:t>)</w:t>
+          </w:r>
+          <w:r>
+            <w:rPr>
+              <w:i/>
+              <w:lang w:val="en-US"/>
+            </w:rPr>
+            <w:t xml:space="preserve">, </w:t>
+          </w:r>
+          <w:proofErr w:type="spellStart"/>
+          <w:r>
+            <w:rPr>
+              <w:i/>
+              <w:lang w:val="en-US"/>
+            </w:rPr>
+            <w:t>HasPrevious</w:t>
+          </w:r>
+          <w:proofErr w:type="spellEnd"/>
+          <w:r>
+            <w:rPr>
+              <w:i/>
+              <w:lang w:val="en-US"/>
+            </w:rPr>
+            <w:t>, Previous</w:t>
+          </w:r>
+          <w:r>
+            <w:rPr>
+              <w:i/>
+              <w:lang w:val="en-US"/>
+            </w:rPr>
+            <w:t xml:space="preserve"> </w:t>
+          </w:r>
+          <w:r>
+            <w:rPr>
+              <w:lang w:val="en-US"/>
+            </w:rPr>
+            <w:t>and</w:t>
           </w:r>
           <w:r>
             <w:rPr>
@@ -1978,13 +2061,13 @@
           <w:r>
             <w:rPr>
               <w:noProof/>
-              <w:lang w:val="en-US"/>
+              <w:lang w:eastAsia="de-DE"/>
             </w:rPr>
             <w:drawing>
-              <wp:inline distT="0" distB="0" distL="0" distR="0" wp14:anchorId="13092335" wp14:editId="60987428">
-                <wp:extent cx="1543265" cy="1352739"/>
-                <wp:effectExtent l="0" t="0" r="0" b="0"/>
-                <wp:docPr id="7" name="Picture 7"/>
+              <wp:inline distT="0" distB="0" distL="0" distR="0">
+                <wp:extent cx="1695687" cy="1609950"/>
+                <wp:effectExtent l="0" t="0" r="0" b="9525"/>
+                <wp:docPr id="3" name="Picture 3"/>
                 <wp:cNvGraphicFramePr>
                   <a:graphicFrameLocks xmlns:a="http://schemas.openxmlformats.org/drawingml/2006/main" noChangeAspect="1"/>
                 </wp:cNvGraphicFramePr>
@@ -1992,7 +2075,7 @@
                   <a:graphicData uri="http://schemas.openxmlformats.org/drawingml/2006/picture">
                     <pic:pic xmlns:pic="http://schemas.openxmlformats.org/drawingml/2006/picture">
                       <pic:nvPicPr>
-                        <pic:cNvPr id="7" name="IIterator.PNG"/>
+                        <pic:cNvPr id="3" name="IIterator.PNG"/>
                         <pic:cNvPicPr/>
                       </pic:nvPicPr>
                       <pic:blipFill>
@@ -2010,7 +2093,7 @@
                       <pic:spPr>
                         <a:xfrm>
                           <a:off x="0" y="0"/>
-                          <a:ext cx="1543265" cy="1352739"/>
+                          <a:ext cx="1695687" cy="1609950"/>
                         </a:xfrm>
                         <a:prstGeom prst="rect">
                           <a:avLst/>
@@ -2034,12 +2117,21 @@
               <w:lang w:val="en-US"/>
             </w:rPr>
           </w:pPr>
+          <w:proofErr w:type="spellStart"/>
           <w:r>
             <w:rPr>
               <w:i/>
               <w:lang w:val="en-US"/>
             </w:rPr>
-            <w:t xml:space="preserve">IContainer </w:t>
+            <w:t>IContainer</w:t>
+          </w:r>
+          <w:proofErr w:type="spellEnd"/>
+          <w:r>
+            <w:rPr>
+              <w:i/>
+              <w:lang w:val="en-US"/>
+            </w:rPr>
+            <w:t xml:space="preserve"> </w:t>
           </w:r>
           <w:r>
             <w:rPr>
@@ -2053,12 +2145,30 @@
             </w:rPr>
             <w:t xml:space="preserve"> </w:t>
           </w:r>
+          <w:proofErr w:type="spellStart"/>
+          <w:proofErr w:type="gramStart"/>
           <w:r>
             <w:rPr>
               <w:i/>
               <w:lang w:val="en-US"/>
             </w:rPr>
-            <w:t>GetIterator()</w:t>
+            <w:t>GetIterator</w:t>
+          </w:r>
+          <w:proofErr w:type="spellEnd"/>
+          <w:r>
+            <w:rPr>
+              <w:i/>
+              <w:lang w:val="en-US"/>
+            </w:rPr>
+            <w:t>(</w:t>
+          </w:r>
+          <w:proofErr w:type="gramEnd"/>
+          <w:r>
+            <w:rPr>
+              <w:i/>
+              <w:lang w:val="en-US"/>
+            </w:rPr>
+            <w:t>)</w:t>
           </w:r>
           <w:r>
             <w:rPr>
@@ -2072,12 +2182,21 @@
             </w:rPr>
             <w:t xml:space="preserve">which returns the implementation of the </w:t>
           </w:r>
+          <w:proofErr w:type="spellStart"/>
           <w:r>
             <w:rPr>
               <w:i/>
               <w:lang w:val="en-US"/>
             </w:rPr>
-            <w:t xml:space="preserve">IIterator </w:t>
+            <w:t>IIterator</w:t>
+          </w:r>
+          <w:proofErr w:type="spellEnd"/>
+          <w:r>
+            <w:rPr>
+              <w:i/>
+              <w:lang w:val="en-US"/>
+            </w:rPr>
+            <w:t xml:space="preserve"> </w:t>
           </w:r>
           <w:r>
             <w:rPr>
@@ -2085,12 +2204,28 @@
             </w:rPr>
             <w:t xml:space="preserve">interface which is called </w:t>
           </w:r>
+          <w:proofErr w:type="spellStart"/>
           <w:r>
             <w:rPr>
               <w:i/>
               <w:lang w:val="en-US"/>
             </w:rPr>
-            <w:t>NameIterator.</w:t>
+            <w:t>Channel</w:t>
+          </w:r>
+          <w:r>
+            <w:rPr>
+              <w:i/>
+              <w:lang w:val="en-US"/>
+            </w:rPr>
+            <w:t>Iterator</w:t>
+          </w:r>
+          <w:proofErr w:type="spellEnd"/>
+          <w:r>
+            <w:rPr>
+              <w:i/>
+              <w:lang w:val="en-US"/>
+            </w:rPr>
+            <w:t>.</w:t>
           </w:r>
         </w:p>
         <w:p>
@@ -2103,8 +2238,9 @@
           <w:r>
             <w:rPr>
               <w:noProof/>
-              <w:lang w:val="en-US"/>
-            </w:rPr>
+              <w:lang w:eastAsia="de-DE"/>
+            </w:rPr>
+            <w:lastRenderedPageBreak/>
             <w:drawing>
               <wp:inline distT="0" distB="0" distL="0" distR="0" wp14:anchorId="53AD1373" wp14:editId="31CFF25A">
                 <wp:extent cx="1543265" cy="1095528"/>
@@ -2159,13 +2295,28 @@
               <w:lang w:val="en-US"/>
             </w:rPr>
           </w:pPr>
+          <w:proofErr w:type="spellStart"/>
           <w:r>
             <w:rPr>
               <w:i/>
               <w:lang w:val="en-US"/>
             </w:rPr>
-            <w:lastRenderedPageBreak/>
-            <w:t xml:space="preserve">NameIterator </w:t>
+            <w:t>Channel</w:t>
+          </w:r>
+          <w:r>
+            <w:rPr>
+              <w:i/>
+              <w:lang w:val="en-US"/>
+            </w:rPr>
+            <w:t>Iterator</w:t>
+          </w:r>
+          <w:proofErr w:type="spellEnd"/>
+          <w:r>
+            <w:rPr>
+              <w:i/>
+              <w:lang w:val="en-US"/>
+            </w:rPr>
+            <w:t xml:space="preserve"> </w:t>
           </w:r>
           <w:r>
             <w:rPr>
@@ -2173,12 +2324,21 @@
             </w:rPr>
             <w:t xml:space="preserve">implements the </w:t>
           </w:r>
+          <w:proofErr w:type="spellStart"/>
           <w:r>
             <w:rPr>
               <w:i/>
               <w:lang w:val="en-US"/>
             </w:rPr>
-            <w:t xml:space="preserve">IIterator </w:t>
+            <w:t>IIterator</w:t>
+          </w:r>
+          <w:proofErr w:type="spellEnd"/>
+          <w:r>
+            <w:rPr>
+              <w:i/>
+              <w:lang w:val="en-US"/>
+            </w:rPr>
+            <w:t xml:space="preserve"> </w:t>
           </w:r>
           <w:r>
             <w:rPr>
@@ -2216,20 +2376,52 @@
             </w:rPr>
             <w:t xml:space="preserve">d as a nested private class inside </w:t>
           </w:r>
+          <w:proofErr w:type="spellStart"/>
           <w:r>
             <w:rPr>
               <w:i/>
               <w:lang w:val="en-US"/>
             </w:rPr>
-            <w:t>NameRepository.</w:t>
+            <w:t>Channel</w:t>
           </w:r>
           <w:r>
             <w:rPr>
               <w:i/>
               <w:lang w:val="en-US"/>
             </w:rPr>
-            <w:t xml:space="preserve"> NameRepository</w:t>
-          </w:r>
+            <w:t>Repository</w:t>
+          </w:r>
+          <w:proofErr w:type="spellEnd"/>
+          <w:r>
+            <w:rPr>
+              <w:i/>
+              <w:lang w:val="en-US"/>
+            </w:rPr>
+            <w:t>.</w:t>
+          </w:r>
+          <w:r>
+            <w:rPr>
+              <w:i/>
+              <w:lang w:val="en-US"/>
+            </w:rPr>
+            <w:t xml:space="preserve"> </w:t>
+          </w:r>
+          <w:proofErr w:type="spellStart"/>
+          <w:r>
+            <w:rPr>
+              <w:i/>
+              <w:lang w:val="en-US"/>
+            </w:rPr>
+            <w:t>Channel</w:t>
+          </w:r>
+          <w:r>
+            <w:rPr>
+              <w:i/>
+              <w:lang w:val="en-US"/>
+            </w:rPr>
+            <w:t>Repository</w:t>
+          </w:r>
+          <w:proofErr w:type="spellEnd"/>
           <w:r>
             <w:rPr>
               <w:i/>
@@ -2254,56 +2446,22 @@
           </w:pPr>
           <w:r>
             <w:rPr>
-              <w:i/>
-              <w:lang w:val="en-US"/>
-            </w:rPr>
-            <w:t xml:space="preserve">NameRespository </w:t>
-          </w:r>
-          <w:r>
-            <w:rPr>
-              <w:lang w:val="en-US"/>
-            </w:rPr>
-            <w:t xml:space="preserve">has one method </w:t>
-          </w:r>
-          <w:r>
-            <w:rPr>
-              <w:i/>
-              <w:lang w:val="en-US"/>
-            </w:rPr>
-            <w:t>GetIterator()</w:t>
-          </w:r>
-          <w:r>
-            <w:rPr>
-              <w:i/>
-              <w:lang w:val="en-US"/>
-            </w:rPr>
-            <w:t xml:space="preserve"> </w:t>
-          </w:r>
-          <w:r>
-            <w:rPr>
-              <w:lang w:val="en-US"/>
-            </w:rPr>
-            <w:t>which returns the iterator protocol. Further, it holds a data structure.</w:t>
-          </w:r>
-        </w:p>
-        <w:p>
-          <w:pPr>
-            <w:pStyle w:val="ListParagraph"/>
-            <w:ind w:left="936"/>
-            <w:rPr>
-              <w:lang w:val="en-US"/>
-            </w:rPr>
-          </w:pPr>
-          <w:r>
-            <w:rPr>
               <w:noProof/>
-              <w:lang w:val="en-US"/>
+              <w:lang w:eastAsia="de-DE"/>
             </w:rPr>
             <w:drawing>
-              <wp:inline distT="0" distB="0" distL="0" distR="0" wp14:anchorId="11913CCB" wp14:editId="0BD5DFE9">
-                <wp:extent cx="1543265" cy="3924848"/>
-                <wp:effectExtent l="0" t="0" r="0" b="0"/>
-                <wp:docPr id="15" name="Picture 15"/>
+              <wp:anchor distT="0" distB="0" distL="114300" distR="114300" simplePos="0" relativeHeight="251658240" behindDoc="0" locked="0" layoutInCell="1" allowOverlap="1" wp14:anchorId="7424D4AC" wp14:editId="43FFC30B">
+                <wp:simplePos x="0" y="0"/>
+                <wp:positionH relativeFrom="column">
+                  <wp:posOffset>346265</wp:posOffset>
+                </wp:positionH>
+                <wp:positionV relativeFrom="paragraph">
+                  <wp:posOffset>437515</wp:posOffset>
+                </wp:positionV>
+                <wp:extent cx="1999346" cy="4286664"/>
+                <wp:effectExtent l="0" t="0" r="1270" b="0"/>
+                <wp:wrapTopAndBottom/>
+                <wp:docPr id="5" name="Picture 5"/>
                 <wp:cNvGraphicFramePr>
                   <a:graphicFrameLocks xmlns:a="http://schemas.openxmlformats.org/drawingml/2006/main" noChangeAspect="1"/>
                 </wp:cNvGraphicFramePr>
@@ -2311,7 +2469,7 @@
                   <a:graphicData uri="http://schemas.openxmlformats.org/drawingml/2006/picture">
                     <pic:pic xmlns:pic="http://schemas.openxmlformats.org/drawingml/2006/picture">
                       <pic:nvPicPr>
-                        <pic:cNvPr id="15" name="NameIterator.PNG"/>
+                        <pic:cNvPr id="5" name="NameIterator.PNG"/>
                         <pic:cNvPicPr/>
                       </pic:nvPicPr>
                       <pic:blipFill>
@@ -2329,7 +2487,7 @@
                       <pic:spPr>
                         <a:xfrm>
                           <a:off x="0" y="0"/>
-                          <a:ext cx="1543265" cy="3924848"/>
+                          <a:ext cx="1999346" cy="4286664"/>
                         </a:xfrm>
                         <a:prstGeom prst="rect">
                           <a:avLst/>
@@ -2338,8 +2496,75 @@
                     </pic:pic>
                   </a:graphicData>
                 </a:graphic>
-              </wp:inline>
+              </wp:anchor>
             </w:drawing>
+          </w:r>
+          <w:proofErr w:type="spellStart"/>
+          <w:r>
+            <w:rPr>
+              <w:i/>
+              <w:lang w:val="en-US"/>
+            </w:rPr>
+            <w:t>Channel</w:t>
+          </w:r>
+          <w:r>
+            <w:rPr>
+              <w:i/>
+              <w:lang w:val="en-US"/>
+            </w:rPr>
+            <w:t>Respository</w:t>
+          </w:r>
+          <w:proofErr w:type="spellEnd"/>
+          <w:r>
+            <w:rPr>
+              <w:i/>
+              <w:lang w:val="en-US"/>
+            </w:rPr>
+            <w:t xml:space="preserve"> </w:t>
+          </w:r>
+          <w:r>
+            <w:rPr>
+              <w:lang w:val="en-US"/>
+            </w:rPr>
+            <w:t xml:space="preserve">has one method </w:t>
+          </w:r>
+          <w:proofErr w:type="spellStart"/>
+          <w:proofErr w:type="gramStart"/>
+          <w:r>
+            <w:rPr>
+              <w:i/>
+              <w:lang w:val="en-US"/>
+            </w:rPr>
+            <w:t>GetIterator</w:t>
+          </w:r>
+          <w:proofErr w:type="spellEnd"/>
+          <w:r>
+            <w:rPr>
+              <w:i/>
+              <w:lang w:val="en-US"/>
+            </w:rPr>
+            <w:t>(</w:t>
+          </w:r>
+          <w:proofErr w:type="gramEnd"/>
+          <w:r>
+            <w:rPr>
+              <w:i/>
+              <w:lang w:val="en-US"/>
+            </w:rPr>
+            <w:t>)</w:t>
+          </w:r>
+          <w:r>
+            <w:rPr>
+              <w:i/>
+              <w:lang w:val="en-US"/>
+            </w:rPr>
+            <w:t xml:space="preserve"> </w:t>
+          </w:r>
+          <w:r>
+            <w:rPr>
+              <w:lang w:val="en-US"/>
+            </w:rPr>
+            <w:t>which returns the iterator protocol. Further, it holds a data structure.</w:t>
           </w:r>
         </w:p>
         <w:p>
@@ -2353,31 +2578,46 @@
         </w:p>
         <w:p>
           <w:pPr>
-            <w:pStyle w:val="Heading2"/>
+            <w:pStyle w:val="ListParagraph"/>
+            <w:ind w:left="936"/>
             <w:rPr>
               <w:lang w:val="en-US"/>
             </w:rPr>
           </w:pPr>
-          <w:bookmarkStart w:id="4" w:name="_Toc462786295"/>
-          <w:r>
-            <w:rPr>
-              <w:lang w:val="en-US"/>
-            </w:rPr>
-            <w:t>Features</w:t>
-          </w:r>
-          <w:bookmarkEnd w:id="4"/>
         </w:p>
         <w:p>
           <w:pPr>
+            <w:pStyle w:val="Heading2"/>
             <w:rPr>
               <w:lang w:val="en-US"/>
             </w:rPr>
           </w:pPr>
-          <w:r>
-            <w:rPr>
-              <w:lang w:val="en-US"/>
-            </w:rPr>
-            <w:t xml:space="preserve">The application has a simple and straightforward user interface. </w:t>
+          <w:bookmarkStart w:id="3" w:name="_Toc462786295"/>
+          <w:r>
+            <w:rPr>
+              <w:lang w:val="en-US"/>
+            </w:rPr>
+            <w:t>Features</w:t>
+          </w:r>
+          <w:bookmarkEnd w:id="3"/>
+        </w:p>
+        <w:p>
+          <w:pPr>
+            <w:rPr>
+              <w:lang w:val="en-US"/>
+            </w:rPr>
+          </w:pPr>
+          <w:r>
+            <w:rPr>
+              <w:lang w:val="en-US"/>
+            </w:rPr>
+            <w:t xml:space="preserve">The application has a simple and </w:t>
+          </w:r>
+          <w:r>
+            <w:rPr>
+              <w:lang w:val="en-US"/>
+            </w:rPr>
+            <w:t>straightforward user interface.</w:t>
           </w:r>
         </w:p>
       </w:sdtContent>
@@ -2389,7 +2629,7 @@
           <w:lang w:val="en-US"/>
         </w:rPr>
       </w:pPr>
-      <w:bookmarkStart w:id="5" w:name="_Toc462786296"/>
+      <w:bookmarkStart w:id="4" w:name="_Toc462786296"/>
       <w:r>
         <w:rPr>
           <w:lang w:val="en-US"/>
@@ -2401,299 +2641,417 @@
           <w:lang w:val="en-US"/>
         </w:rPr>
         <w:t>choices</w:t>
+      </w:r>
+      <w:bookmarkEnd w:id="4"/>
+    </w:p>
+    <w:p>
+      <w:pPr>
+        <w:rPr>
+          <w:lang w:val="en-US"/>
+        </w:rPr>
+      </w:pPr>
+      <w:r>
+        <w:rPr>
+          <w:lang w:val="en-US"/>
+        </w:rPr>
+        <w:t xml:space="preserve">The implementation of the </w:t>
+      </w:r>
+      <w:r>
+        <w:rPr>
+          <w:lang w:val="en-US"/>
+        </w:rPr>
+        <w:t>iterator pattern</w:t>
+      </w:r>
+      <w:r>
+        <w:rPr>
+          <w:lang w:val="en-US"/>
+        </w:rPr>
+        <w:t xml:space="preserve"> has been done with regard to reusability, extensibility, and maintainability.</w:t>
+      </w:r>
+    </w:p>
+    <w:p>
+      <w:pPr>
+        <w:rPr>
+          <w:lang w:val="en-US"/>
+        </w:rPr>
+      </w:pPr>
+      <w:r>
+        <w:rPr>
+          <w:lang w:val="en-US"/>
+        </w:rPr>
+        <w:t xml:space="preserve">The </w:t>
+      </w:r>
+      <w:r>
+        <w:rPr>
+          <w:b/>
+          <w:lang w:val="en-US"/>
+        </w:rPr>
+        <w:t>reusability</w:t>
+      </w:r>
+      <w:r>
+        <w:rPr>
+          <w:lang w:val="en-US"/>
+        </w:rPr>
+        <w:t xml:space="preserve"> of the pattern is </w:t>
+      </w:r>
+      <w:r>
+        <w:rPr>
+          <w:lang w:val="en-US"/>
+        </w:rPr>
+        <w:t>very high</w:t>
+      </w:r>
+      <w:r>
+        <w:rPr>
+          <w:lang w:val="en-US"/>
+        </w:rPr>
+        <w:t>.</w:t>
+      </w:r>
+      <w:r>
+        <w:rPr>
+          <w:lang w:val="en-US"/>
+        </w:rPr>
+        <w:t xml:space="preserve"> </w:t>
+      </w:r>
+      <w:r>
+        <w:rPr>
+          <w:lang w:val="en-US"/>
+        </w:rPr>
+        <w:t xml:space="preserve">The implementation of </w:t>
+      </w:r>
+      <w:proofErr w:type="spellStart"/>
+      <w:r>
+        <w:rPr>
+          <w:i/>
+          <w:lang w:val="en-US"/>
+        </w:rPr>
+        <w:t>Channel</w:t>
+      </w:r>
+      <w:r>
+        <w:rPr>
+          <w:i/>
+          <w:lang w:val="en-US"/>
+        </w:rPr>
+        <w:t>Iterator</w:t>
+      </w:r>
+      <w:proofErr w:type="spellEnd"/>
+      <w:r>
+        <w:rPr>
+          <w:i/>
+          <w:lang w:val="en-US"/>
+        </w:rPr>
+        <w:t xml:space="preserve"> </w:t>
+      </w:r>
+      <w:r>
+        <w:rPr>
+          <w:lang w:val="en-US"/>
+        </w:rPr>
+        <w:t xml:space="preserve">is independent of the type of the data structure given, hence, it can </w:t>
+      </w:r>
+      <w:r>
+        <w:rPr>
+          <w:lang w:val="en-US"/>
+        </w:rPr>
+        <w:t>be reused in any other case.</w:t>
+      </w:r>
+      <w:r>
+        <w:rPr>
+          <w:lang w:val="en-US"/>
+        </w:rPr>
+        <w:t xml:space="preserve"> </w:t>
+      </w:r>
+      <w:r>
+        <w:rPr>
+          <w:lang w:val="en-US"/>
+        </w:rPr>
+        <w:t xml:space="preserve">The given interface </w:t>
+      </w:r>
+      <w:proofErr w:type="spellStart"/>
+      <w:r>
+        <w:rPr>
+          <w:i/>
+          <w:lang w:val="en-US"/>
+        </w:rPr>
+        <w:t>IIterator</w:t>
+      </w:r>
+      <w:proofErr w:type="spellEnd"/>
+      <w:r>
+        <w:rPr>
+          <w:i/>
+          <w:lang w:val="en-US"/>
+        </w:rPr>
+        <w:t xml:space="preserve"> </w:t>
+      </w:r>
+      <w:r>
+        <w:rPr>
+          <w:lang w:val="en-US"/>
+        </w:rPr>
+        <w:t xml:space="preserve">defines a general approach </w:t>
+      </w:r>
+      <w:r>
+        <w:rPr>
+          <w:lang w:val="en-US"/>
+        </w:rPr>
+        <w:t xml:space="preserve">excellent in terms </w:t>
+      </w:r>
+      <w:r>
+        <w:rPr>
+          <w:lang w:val="en-US"/>
+        </w:rPr>
+        <w:t xml:space="preserve">of </w:t>
+      </w:r>
+      <w:r>
+        <w:rPr>
+          <w:lang w:val="en-US"/>
+        </w:rPr>
+        <w:lastRenderedPageBreak/>
+        <w:t>reusability</w:t>
+      </w:r>
+      <w:r>
+        <w:rPr>
+          <w:lang w:val="en-US"/>
+        </w:rPr>
+        <w:t>, for instance, return t</w:t>
+      </w:r>
+      <w:r>
+        <w:rPr>
+          <w:lang w:val="en-US"/>
+        </w:rPr>
+        <w:t>ypes are objects which allow easy reuse of the interface as well concrete class.</w:t>
+      </w:r>
+    </w:p>
+    <w:p>
+      <w:pPr>
+        <w:rPr>
+          <w:lang w:val="en-US"/>
+        </w:rPr>
+      </w:pPr>
+      <w:r>
+        <w:rPr>
+          <w:lang w:val="en-US"/>
+        </w:rPr>
+        <w:t xml:space="preserve">In terms of </w:t>
+      </w:r>
+      <w:r>
+        <w:rPr>
+          <w:b/>
+          <w:lang w:val="en-US"/>
+        </w:rPr>
+        <w:t>maintainability</w:t>
+      </w:r>
+      <w:r>
+        <w:rPr>
+          <w:lang w:val="en-US"/>
+        </w:rPr>
+        <w:t xml:space="preserve"> the pattern is easy to maintain since </w:t>
+      </w:r>
+      <w:r>
+        <w:rPr>
+          <w:lang w:val="en-US"/>
+        </w:rPr>
+        <w:t xml:space="preserve">the data structure inside </w:t>
+      </w:r>
+      <w:proofErr w:type="spellStart"/>
+      <w:r>
+        <w:rPr>
+          <w:i/>
+          <w:lang w:val="en-US"/>
+        </w:rPr>
+        <w:t>Channel</w:t>
+      </w:r>
+      <w:r>
+        <w:rPr>
+          <w:i/>
+          <w:lang w:val="en-US"/>
+        </w:rPr>
+        <w:t>Repository</w:t>
+      </w:r>
+      <w:proofErr w:type="spellEnd"/>
+      <w:r>
+        <w:rPr>
+          <w:lang w:val="en-US"/>
+        </w:rPr>
+        <w:t xml:space="preserve"> and the iterator protocol </w:t>
+      </w:r>
+      <w:r>
+        <w:rPr>
+          <w:lang w:val="en-US"/>
+        </w:rPr>
+        <w:t xml:space="preserve">in </w:t>
+      </w:r>
+      <w:proofErr w:type="spellStart"/>
+      <w:r>
+        <w:rPr>
+          <w:i/>
+          <w:lang w:val="en-US"/>
+        </w:rPr>
+        <w:t>Channel</w:t>
+      </w:r>
+      <w:r>
+        <w:rPr>
+          <w:i/>
+          <w:lang w:val="en-US"/>
+        </w:rPr>
+        <w:t>Iterator</w:t>
+      </w:r>
+      <w:proofErr w:type="spellEnd"/>
+      <w:r>
+        <w:rPr>
+          <w:i/>
+          <w:lang w:val="en-US"/>
+        </w:rPr>
+        <w:t xml:space="preserve"> </w:t>
+      </w:r>
+      <w:r>
+        <w:rPr>
+          <w:lang w:val="en-US"/>
+        </w:rPr>
+        <w:t xml:space="preserve">separated units which can be easily changed without affecting neither. </w:t>
+      </w:r>
+      <w:r>
+        <w:rPr>
+          <w:lang w:val="en-US"/>
+        </w:rPr>
+        <w:t>Meaning that the data structure is independent of the iterator protocol or vice versa.</w:t>
+      </w:r>
+      <w:r>
+        <w:rPr>
+          <w:lang w:val="en-US"/>
+        </w:rPr>
+        <w:t xml:space="preserve"> Further, this eases unit tests.</w:t>
+      </w:r>
+    </w:p>
+    <w:p>
+      <w:pPr>
+        <w:rPr>
+          <w:lang w:val="en-US"/>
+        </w:rPr>
+      </w:pPr>
+      <w:r>
+        <w:rPr>
+          <w:lang w:val="en-US"/>
+        </w:rPr>
+        <w:t xml:space="preserve">The </w:t>
+      </w:r>
+      <w:r>
+        <w:rPr>
+          <w:lang w:val="en-US"/>
+        </w:rPr>
+        <w:t>iterator</w:t>
+      </w:r>
+      <w:r>
+        <w:rPr>
+          <w:lang w:val="en-US"/>
+        </w:rPr>
+        <w:t xml:space="preserve"> pattern </w:t>
+      </w:r>
+      <w:r>
+        <w:rPr>
+          <w:lang w:val="en-US"/>
+        </w:rPr>
+        <w:t>shows decent</w:t>
+      </w:r>
+      <w:r>
+        <w:rPr>
+          <w:lang w:val="en-US"/>
+        </w:rPr>
+        <w:t xml:space="preserve"> </w:t>
+      </w:r>
+      <w:r>
+        <w:rPr>
+          <w:b/>
+          <w:lang w:val="en-US"/>
+        </w:rPr>
+        <w:t>extensibility</w:t>
+      </w:r>
+      <w:r>
+        <w:rPr>
+          <w:lang w:val="en-US"/>
+        </w:rPr>
+        <w:t xml:space="preserve">. </w:t>
+      </w:r>
+      <w:r>
+        <w:rPr>
+          <w:lang w:val="en-US"/>
+        </w:rPr>
+        <w:t xml:space="preserve">While the iterator protocol can be easily extended </w:t>
+      </w:r>
+      <w:r>
+        <w:rPr>
+          <w:lang w:val="en-US"/>
+        </w:rPr>
+        <w:t xml:space="preserve">and modified, they can be also added by implementing </w:t>
+      </w:r>
+      <w:proofErr w:type="spellStart"/>
+      <w:r>
+        <w:rPr>
+          <w:i/>
+          <w:lang w:val="en-US"/>
+        </w:rPr>
+        <w:t>IIterator</w:t>
+      </w:r>
+      <w:proofErr w:type="spellEnd"/>
+      <w:r>
+        <w:rPr>
+          <w:i/>
+          <w:lang w:val="en-US"/>
+        </w:rPr>
+        <w:t xml:space="preserve">. </w:t>
+      </w:r>
+      <w:r>
+        <w:rPr>
+          <w:lang w:val="en-US"/>
+        </w:rPr>
+        <w:t xml:space="preserve">Additionally, </w:t>
+      </w:r>
+      <w:proofErr w:type="spellStart"/>
+      <w:r>
+        <w:rPr>
+          <w:i/>
+          <w:lang w:val="en-US"/>
+        </w:rPr>
+        <w:t>IContainer</w:t>
+      </w:r>
+      <w:proofErr w:type="spellEnd"/>
+      <w:r>
+        <w:rPr>
+          <w:i/>
+          <w:lang w:val="en-US"/>
+        </w:rPr>
+        <w:t xml:space="preserve"> </w:t>
+      </w:r>
+      <w:r>
+        <w:rPr>
+          <w:lang w:val="en-US"/>
+        </w:rPr>
+        <w:t>can offer multiple methods which describe different iterator protocols.</w:t>
+      </w:r>
+    </w:p>
+    <w:p>
+      <w:pPr>
+        <w:pStyle w:val="Heading1"/>
+        <w:rPr>
+          <w:lang w:val="en-US"/>
+        </w:rPr>
+      </w:pPr>
+      <w:bookmarkStart w:id="5" w:name="_Toc462786297"/>
+      <w:bookmarkStart w:id="6" w:name="_GoBack"/>
+      <w:bookmarkEnd w:id="6"/>
+      <w:r>
+        <w:rPr>
+          <w:lang w:val="en-US"/>
+        </w:rPr>
+        <w:t>Graphical User In</w:t>
+      </w:r>
+      <w:r>
+        <w:rPr>
+          <w:lang w:val="en-US"/>
+        </w:rPr>
+        <w:t>terface</w:t>
       </w:r>
       <w:bookmarkEnd w:id="5"/>
     </w:p>
     <w:p>
       <w:pPr>
-        <w:rPr>
-          <w:lang w:val="en-US"/>
-        </w:rPr>
-      </w:pPr>
-      <w:r>
-        <w:rPr>
-          <w:lang w:val="en-US"/>
-        </w:rPr>
-        <w:t xml:space="preserve">The implementation of the </w:t>
-      </w:r>
-      <w:r>
-        <w:rPr>
-          <w:lang w:val="en-US"/>
-        </w:rPr>
-        <w:t>iterator pattern</w:t>
-      </w:r>
-      <w:r>
-        <w:rPr>
-          <w:lang w:val="en-US"/>
-        </w:rPr>
-        <w:t xml:space="preserve"> has been done with regard to reusability, extensibility, and maintainability.</w:t>
-      </w:r>
-    </w:p>
-    <w:p>
-      <w:pPr>
-        <w:rPr>
-          <w:lang w:val="en-US"/>
-        </w:rPr>
-      </w:pPr>
-      <w:r>
-        <w:rPr>
-          <w:lang w:val="en-US"/>
-        </w:rPr>
-        <w:t xml:space="preserve">The </w:t>
-      </w:r>
-      <w:r>
-        <w:rPr>
-          <w:b/>
-          <w:lang w:val="en-US"/>
-        </w:rPr>
-        <w:t>reusability</w:t>
-      </w:r>
-      <w:r>
-        <w:rPr>
-          <w:lang w:val="en-US"/>
-        </w:rPr>
-        <w:t xml:space="preserve"> of the pattern is </w:t>
-      </w:r>
-      <w:r>
-        <w:rPr>
-          <w:lang w:val="en-US"/>
-        </w:rPr>
-        <w:t>very high</w:t>
-      </w:r>
-      <w:r>
-        <w:rPr>
-          <w:lang w:val="en-US"/>
-        </w:rPr>
-        <w:t>.</w:t>
-      </w:r>
-      <w:r>
-        <w:rPr>
-          <w:lang w:val="en-US"/>
-        </w:rPr>
-        <w:t xml:space="preserve"> </w:t>
-      </w:r>
-      <w:r>
-        <w:rPr>
-          <w:lang w:val="en-US"/>
-        </w:rPr>
-        <w:t xml:space="preserve">The implementation of </w:t>
-      </w:r>
-      <w:r>
-        <w:rPr>
-          <w:i/>
-          <w:lang w:val="en-US"/>
-        </w:rPr>
-        <w:t xml:space="preserve">NameIterator </w:t>
-      </w:r>
-      <w:r>
-        <w:rPr>
-          <w:lang w:val="en-US"/>
-        </w:rPr>
-        <w:t xml:space="preserve">is independent of the type of the data structure given, hence, it can </w:t>
-      </w:r>
-      <w:r>
-        <w:rPr>
-          <w:lang w:val="en-US"/>
-        </w:rPr>
-        <w:t>be reused in any other case.</w:t>
-      </w:r>
-      <w:r>
-        <w:rPr>
-          <w:lang w:val="en-US"/>
-        </w:rPr>
-        <w:t xml:space="preserve"> </w:t>
-      </w:r>
-    </w:p>
-    <w:p>
-      <w:pPr>
-        <w:rPr>
-          <w:lang w:val="en-US"/>
-        </w:rPr>
-      </w:pPr>
-      <w:r>
-        <w:rPr>
-          <w:lang w:val="en-US"/>
-        </w:rPr>
-        <w:t xml:space="preserve">In terms of </w:t>
-      </w:r>
-      <w:r>
-        <w:rPr>
-          <w:b/>
-          <w:lang w:val="en-US"/>
-        </w:rPr>
-        <w:t>maintainability</w:t>
-      </w:r>
-      <w:r>
-        <w:rPr>
-          <w:lang w:val="en-US"/>
-        </w:rPr>
-        <w:t xml:space="preserve"> the pattern is easy to maintain since </w:t>
-      </w:r>
-      <w:r>
-        <w:rPr>
-          <w:lang w:val="en-US"/>
-        </w:rPr>
-        <w:t xml:space="preserve">the data structure inside </w:t>
-      </w:r>
-      <w:r>
-        <w:rPr>
-          <w:i/>
-          <w:lang w:val="en-US"/>
-        </w:rPr>
-        <w:t>NameRepository</w:t>
-      </w:r>
-      <w:r>
-        <w:rPr>
-          <w:lang w:val="en-US"/>
-        </w:rPr>
-        <w:t xml:space="preserve"> and the iterator protocol </w:t>
-      </w:r>
-      <w:r>
-        <w:rPr>
-          <w:lang w:val="en-US"/>
-        </w:rPr>
-        <w:t xml:space="preserve">in </w:t>
-      </w:r>
-      <w:r>
-        <w:rPr>
-          <w:i/>
-          <w:lang w:val="en-US"/>
-        </w:rPr>
-        <w:t xml:space="preserve">NameIterator </w:t>
-      </w:r>
-      <w:r>
-        <w:rPr>
-          <w:lang w:val="en-US"/>
-        </w:rPr>
-        <w:t xml:space="preserve">separated units which can be easily changed without affecting neither. </w:t>
-      </w:r>
-    </w:p>
-    <w:p>
-      <w:pPr>
-        <w:rPr>
-          <w:lang w:val="en-US"/>
-        </w:rPr>
-      </w:pPr>
-      <w:r>
-        <w:rPr>
-          <w:lang w:val="en-US"/>
-        </w:rPr>
-        <w:t xml:space="preserve">The </w:t>
-      </w:r>
-      <w:r>
-        <w:rPr>
-          <w:lang w:val="en-US"/>
-        </w:rPr>
-        <w:t>iterator</w:t>
-      </w:r>
-      <w:r>
-        <w:rPr>
-          <w:lang w:val="en-US"/>
-        </w:rPr>
-        <w:t xml:space="preserve"> pattern </w:t>
-      </w:r>
-      <w:r>
-        <w:rPr>
-          <w:lang w:val="en-US"/>
-        </w:rPr>
-        <w:t>shows decent</w:t>
-      </w:r>
-      <w:r>
-        <w:rPr>
-          <w:lang w:val="en-US"/>
-        </w:rPr>
-        <w:t xml:space="preserve"> </w:t>
-      </w:r>
-      <w:r>
-        <w:rPr>
-          <w:b/>
-          <w:lang w:val="en-US"/>
-        </w:rPr>
-        <w:t>extensibility</w:t>
-      </w:r>
-      <w:r>
-        <w:rPr>
-          <w:lang w:val="en-US"/>
-        </w:rPr>
-        <w:t xml:space="preserve">. </w:t>
-      </w:r>
-      <w:r>
-        <w:rPr>
-          <w:lang w:val="en-US"/>
-        </w:rPr>
-        <w:t xml:space="preserve">While the iterator protocol can be easily extended </w:t>
-      </w:r>
-      <w:r>
-        <w:rPr>
-          <w:lang w:val="en-US"/>
-        </w:rPr>
-        <w:t xml:space="preserve">and modified, they can be also added by implementing </w:t>
-      </w:r>
-      <w:r>
-        <w:rPr>
-          <w:i/>
-          <w:lang w:val="en-US"/>
-        </w:rPr>
-        <w:t xml:space="preserve">IIterator. </w:t>
-      </w:r>
-      <w:r>
-        <w:rPr>
-          <w:lang w:val="en-US"/>
-        </w:rPr>
-        <w:t xml:space="preserve">Additionally, </w:t>
-      </w:r>
-      <w:r>
-        <w:rPr>
-          <w:i/>
-          <w:lang w:val="en-US"/>
-        </w:rPr>
-        <w:t xml:space="preserve">IContainer </w:t>
-      </w:r>
-      <w:r>
-        <w:rPr>
-          <w:lang w:val="en-US"/>
-        </w:rPr>
-        <w:t>can offer multiple methods which describe different iterator protocols.</w:t>
-      </w:r>
-    </w:p>
-    <w:p>
-      <w:pPr>
-        <w:rPr>
-          <w:lang w:val="en-US"/>
-        </w:rPr>
-      </w:pPr>
-      <w:r>
-        <w:rPr>
-          <w:lang w:val="en-US"/>
-        </w:rPr>
-        <w:t>Something about private class maybe.</w:t>
-      </w:r>
-    </w:p>
-    <w:p>
-      <w:pPr>
-        <w:pStyle w:val="Heading1"/>
-        <w:rPr>
-          <w:lang w:val="en-US"/>
-        </w:rPr>
-      </w:pPr>
-      <w:bookmarkStart w:id="6" w:name="_Toc462786297"/>
-      <w:r>
-        <w:rPr>
-          <w:lang w:val="en-US"/>
-        </w:rPr>
-        <w:lastRenderedPageBreak/>
-        <w:t>Graphical User In</w:t>
-      </w:r>
-      <w:r>
-        <w:rPr>
-          <w:lang w:val="en-US"/>
-        </w:rPr>
-        <w:t>terface</w:t>
-      </w:r>
-      <w:bookmarkEnd w:id="6"/>
-    </w:p>
-    <w:p>
-      <w:pPr>
         <w:keepNext/>
         <w:rPr>
           <w:lang w:val="en-US"/>
@@ -2702,13 +3060,13 @@
       <w:r>
         <w:rPr>
           <w:noProof/>
-          <w:lang w:val="en-US"/>
+          <w:lang w:eastAsia="de-DE"/>
         </w:rPr>
         <w:drawing>
           <wp:inline distT="0" distB="0" distL="0" distR="0">
-            <wp:extent cx="4866667" cy="3285714"/>
-            <wp:effectExtent l="0" t="0" r="0" b="0"/>
-            <wp:docPr id="9" name="Picture 9"/>
+            <wp:extent cx="5760720" cy="4472305"/>
+            <wp:effectExtent l="0" t="0" r="0" b="4445"/>
+            <wp:docPr id="8" name="Picture 8"/>
             <wp:cNvGraphicFramePr>
               <a:graphicFrameLocks xmlns:a="http://schemas.openxmlformats.org/drawingml/2006/main" noChangeAspect="1"/>
             </wp:cNvGraphicFramePr>
@@ -2716,7 +3074,7 @@
               <a:graphicData uri="http://schemas.openxmlformats.org/drawingml/2006/picture">
                 <pic:pic xmlns:pic="http://schemas.openxmlformats.org/drawingml/2006/picture">
                   <pic:nvPicPr>
-                    <pic:cNvPr id="9" name="Capture.PNG"/>
+                    <pic:cNvPr id="8" name="Capture.PNG"/>
                     <pic:cNvPicPr/>
                   </pic:nvPicPr>
                   <pic:blipFill>
@@ -2734,7 +3092,7 @@
                   <pic:spPr>
                     <a:xfrm>
                       <a:off x="0" y="0"/>
-                      <a:ext cx="4866667" cy="3285714"/>
+                      <a:ext cx="5760720" cy="4472305"/>
                     </a:xfrm>
                     <a:prstGeom prst="rect">
                       <a:avLst/>
@@ -2870,19 +3228,39 @@
         <w:rPr>
           <w:lang w:val="en-US"/>
         </w:rPr>
-        <w:t>ListView whi</w:t>
-      </w:r>
-      <w:r>
-        <w:rPr>
-          <w:lang w:val="en-US"/>
-        </w:rPr>
-        <w:t>ch d</w:t>
-      </w:r>
-      <w:r>
-        <w:rPr>
-          <w:lang w:val="en-US"/>
-        </w:rPr>
-        <w:t>isplays the data structure that it is being iterated according to iterator protocol.</w:t>
+        <w:t xml:space="preserve">A </w:t>
+      </w:r>
+      <w:proofErr w:type="spellStart"/>
+      <w:r>
+        <w:rPr>
+          <w:lang w:val="en-US"/>
+        </w:rPr>
+        <w:t>TextBlock</w:t>
+      </w:r>
+      <w:proofErr w:type="spellEnd"/>
+      <w:r>
+        <w:rPr>
+          <w:lang w:val="en-US"/>
+        </w:rPr>
+        <w:t xml:space="preserve"> which displays the name of the current TV channel.</w:t>
+      </w:r>
+    </w:p>
+    <w:p>
+      <w:pPr>
+        <w:pStyle w:val="ListParagraph"/>
+        <w:numPr>
+          <w:ilvl w:val="0"/>
+          <w:numId w:val="2"/>
+        </w:numPr>
+        <w:rPr>
+          <w:lang w:val="en-US"/>
+        </w:rPr>
+      </w:pPr>
+      <w:r>
+        <w:rPr>
+          <w:lang w:val="en-US"/>
+        </w:rPr>
+        <w:t>Two buttons which allow changing channels. “+” is channel up, “-” is channel down.</w:t>
       </w:r>
     </w:p>
     <w:p>
@@ -2911,14 +3289,37 @@
         <w:rPr>
           <w:lang w:val="en-US"/>
         </w:rPr>
-        <w:t xml:space="preserve">To assert correct assertion of the iteration protocol one unit test has been defined, namely </w:t>
-      </w:r>
+        <w:t xml:space="preserve">To assert correct assertion of the iteration protocol </w:t>
+      </w:r>
+      <w:proofErr w:type="gramStart"/>
+      <w:r>
+        <w:rPr>
+          <w:lang w:val="en-US"/>
+        </w:rPr>
+        <w:t>one unit</w:t>
+      </w:r>
+      <w:proofErr w:type="gramEnd"/>
+      <w:r>
+        <w:rPr>
+          <w:lang w:val="en-US"/>
+        </w:rPr>
+        <w:t xml:space="preserve"> test has been defined, namely </w:t>
+      </w:r>
+      <w:proofErr w:type="spellStart"/>
       <w:r>
         <w:rPr>
           <w:i/>
           <w:lang w:val="en-US"/>
         </w:rPr>
-        <w:t xml:space="preserve">IteratorValuesValid_Test. </w:t>
+        <w:t>IteratorValuesValid_Test</w:t>
+      </w:r>
+      <w:proofErr w:type="spellEnd"/>
+      <w:r>
+        <w:rPr>
+          <w:i/>
+          <w:lang w:val="en-US"/>
+        </w:rPr>
+        <w:t xml:space="preserve">. </w:t>
       </w:r>
       <w:r>
         <w:rPr>
@@ -2934,8 +3335,9 @@
       <w:r>
         <w:rPr>
           <w:noProof/>
-          <w:lang w:val="en-US"/>
-        </w:rPr>
+          <w:lang w:eastAsia="de-DE"/>
+        </w:rPr>
+        <w:lastRenderedPageBreak/>
         <w:drawing>
           <wp:inline distT="0" distB="0" distL="0" distR="0" wp14:anchorId="366EDA26" wp14:editId="55B3B6E6">
             <wp:extent cx="2648320" cy="438211"/>
@@ -3053,6 +3455,7 @@
           <w:docPartUnique/>
         </w:docPartObj>
       </w:sdtPr>
+      <w:sdtEndPr/>
       <w:sdtContent>
         <w:p>
           <w:pPr>
@@ -3074,6 +3477,7 @@
             <w:id w:val="-573587230"/>
             <w:bibliography/>
           </w:sdtPr>
+          <w:sdtEndPr/>
           <w:sdtContent>
             <w:p>
               <w:pPr>
@@ -3191,7 +3595,7 @@
 </file>
 
 <file path=word/endnotes.xml><?xml version="1.0" encoding="utf-8"?>
-<w:endnotes xmlns:wpc="http://schemas.microsoft.com/office/word/2010/wordprocessingCanvas" xmlns:cx="http://schemas.microsoft.com/office/drawing/2014/chartex" xmlns:cx1="http://schemas.microsoft.com/office/drawing/2015/9/8/chartex" xmlns:mc="http://schemas.openxmlformats.org/markup-compatibility/2006" xmlns:o="urn:schemas-microsoft-com:office:office" xmlns:r="http://schemas.openxmlformats.org/officeDocument/2006/relationships" xmlns:m="http://schemas.openxmlformats.org/officeDocument/2006/math" xmlns:v="urn:schemas-microsoft-com:vml" xmlns:wp14="http://schemas.microsoft.com/office/word/2010/wordprocessingDrawing" xmlns:wp="http://schemas.openxmlformats.org/drawingml/2006/wordprocessingDrawing" xmlns:w10="urn:schemas-microsoft-com:office:word" xmlns:w="http://schemas.openxmlformats.org/wordprocessingml/2006/main" xmlns:w14="http://schemas.microsoft.com/office/word/2010/wordml" xmlns:w15="http://schemas.microsoft.com/office/word/2012/wordml" xmlns:w16se="http://schemas.microsoft.com/office/word/2015/wordml/symex" xmlns:wpg="http://schemas.microsoft.com/office/word/2010/wordprocessingGroup" xmlns:wpi="http://schemas.microsoft.com/office/word/2010/wordprocessingInk" xmlns:wne="http://schemas.microsoft.com/office/word/2006/wordml" xmlns:wps="http://schemas.microsoft.com/office/word/2010/wordprocessingShape" mc:Ignorable="w14 w15 w16se wp14">
+<w:endnotes xmlns:wpc="http://schemas.microsoft.com/office/word/2010/wordprocessingCanvas" xmlns:cx="http://schemas.microsoft.com/office/drawing/2014/chartex" xmlns:cx1="http://schemas.microsoft.com/office/drawing/2015/9/8/chartex" xmlns:cx2="http://schemas.microsoft.com/office/drawing/2015/10/21/chartex" xmlns:mc="http://schemas.openxmlformats.org/markup-compatibility/2006" xmlns:o="urn:schemas-microsoft-com:office:office" xmlns:r="http://schemas.openxmlformats.org/officeDocument/2006/relationships" xmlns:m="http://schemas.openxmlformats.org/officeDocument/2006/math" xmlns:v="urn:schemas-microsoft-com:vml" xmlns:wp14="http://schemas.microsoft.com/office/word/2010/wordprocessingDrawing" xmlns:wp="http://schemas.openxmlformats.org/drawingml/2006/wordprocessingDrawing" xmlns:w10="urn:schemas-microsoft-com:office:word" xmlns:w="http://schemas.openxmlformats.org/wordprocessingml/2006/main" xmlns:w14="http://schemas.microsoft.com/office/word/2010/wordml" xmlns:w15="http://schemas.microsoft.com/office/word/2012/wordml" xmlns:w16se="http://schemas.microsoft.com/office/word/2015/wordml/symex" xmlns:wpg="http://schemas.microsoft.com/office/word/2010/wordprocessingGroup" xmlns:wpi="http://schemas.microsoft.com/office/word/2010/wordprocessingInk" xmlns:wne="http://schemas.microsoft.com/office/word/2006/wordml" xmlns:wps="http://schemas.microsoft.com/office/word/2010/wordprocessingShape" mc:Ignorable="w14 w15 w16se wp14">
   <w:endnote w:type="separator" w:id="-1">
     <w:p>
       <w:pPr>
@@ -3216,7 +3620,7 @@
 </file>
 
 <file path=word/footer1.xml><?xml version="1.0" encoding="utf-8"?>
-<w:ftr xmlns:wpc="http://schemas.microsoft.com/office/word/2010/wordprocessingCanvas" xmlns:cx="http://schemas.microsoft.com/office/drawing/2014/chartex" xmlns:cx1="http://schemas.microsoft.com/office/drawing/2015/9/8/chartex" xmlns:mc="http://schemas.openxmlformats.org/markup-compatibility/2006" xmlns:o="urn:schemas-microsoft-com:office:office" xmlns:r="http://schemas.openxmlformats.org/officeDocument/2006/relationships" xmlns:m="http://schemas.openxmlformats.org/officeDocument/2006/math" xmlns:v="urn:schemas-microsoft-com:vml" xmlns:wp14="http://schemas.microsoft.com/office/word/2010/wordprocessingDrawing" xmlns:wp="http://schemas.openxmlformats.org/drawingml/2006/wordprocessingDrawing" xmlns:w10="urn:schemas-microsoft-com:office:word" xmlns:w="http://schemas.openxmlformats.org/wordprocessingml/2006/main" xmlns:w14="http://schemas.microsoft.com/office/word/2010/wordml" xmlns:w15="http://schemas.microsoft.com/office/word/2012/wordml" xmlns:w16se="http://schemas.microsoft.com/office/word/2015/wordml/symex" xmlns:wpg="http://schemas.microsoft.com/office/word/2010/wordprocessingGroup" xmlns:wpi="http://schemas.microsoft.com/office/word/2010/wordprocessingInk" xmlns:wne="http://schemas.microsoft.com/office/word/2006/wordml" xmlns:wps="http://schemas.microsoft.com/office/word/2010/wordprocessingShape" mc:Ignorable="w14 w15 w16se wp14">
+<w:ftr xmlns:wpc="http://schemas.microsoft.com/office/word/2010/wordprocessingCanvas" xmlns:cx="http://schemas.microsoft.com/office/drawing/2014/chartex" xmlns:cx1="http://schemas.microsoft.com/office/drawing/2015/9/8/chartex" xmlns:cx2="http://schemas.microsoft.com/office/drawing/2015/10/21/chartex" xmlns:mc="http://schemas.openxmlformats.org/markup-compatibility/2006" xmlns:o="urn:schemas-microsoft-com:office:office" xmlns:r="http://schemas.openxmlformats.org/officeDocument/2006/relationships" xmlns:m="http://schemas.openxmlformats.org/officeDocument/2006/math" xmlns:v="urn:schemas-microsoft-com:vml" xmlns:wp14="http://schemas.microsoft.com/office/word/2010/wordprocessingDrawing" xmlns:wp="http://schemas.openxmlformats.org/drawingml/2006/wordprocessingDrawing" xmlns:w10="urn:schemas-microsoft-com:office:word" xmlns:w="http://schemas.openxmlformats.org/wordprocessingml/2006/main" xmlns:w14="http://schemas.microsoft.com/office/word/2010/wordml" xmlns:w15="http://schemas.microsoft.com/office/word/2012/wordml" xmlns:w16se="http://schemas.microsoft.com/office/word/2015/wordml/symex" xmlns:wpg="http://schemas.microsoft.com/office/word/2010/wordprocessingGroup" xmlns:wpi="http://schemas.microsoft.com/office/word/2010/wordprocessingInk" xmlns:wne="http://schemas.microsoft.com/office/word/2006/wordml" xmlns:wps="http://schemas.microsoft.com/office/word/2010/wordprocessingShape" mc:Ignorable="w14 w15 w16se wp14">
   <w:sdt>
     <w:sdtPr>
       <w:id w:val="1806193699"/>
@@ -3225,6 +3629,7 @@
         <w:docPartUnique/>
       </w:docPartObj>
     </w:sdtPr>
+    <w:sdtEndPr/>
     <w:sdtContent>
       <w:sdt>
         <w:sdtPr>
@@ -3234,6 +3639,7 @@
             <w:docPartUnique/>
           </w:docPartObj>
         </w:sdtPr>
+        <w:sdtEndPr/>
         <w:sdtContent>
           <w:p>
             <w:pPr>
@@ -3274,7 +3680,7 @@
                 <w:bCs/>
                 <w:noProof/>
               </w:rPr>
-              <w:t>2</w:t>
+              <w:t>7</w:t>
             </w:r>
             <w:r>
               <w:rPr>
@@ -3319,7 +3725,7 @@
                 <w:bCs/>
                 <w:noProof/>
               </w:rPr>
-              <w:t>6</w:t>
+              <w:t>7</w:t>
             </w:r>
             <w:r>
               <w:rPr>
@@ -3344,7 +3750,7 @@
 </file>
 
 <file path=word/footnotes.xml><?xml version="1.0" encoding="utf-8"?>
-<w:footnotes xmlns:wpc="http://schemas.microsoft.com/office/word/2010/wordprocessingCanvas" xmlns:cx="http://schemas.microsoft.com/office/drawing/2014/chartex" xmlns:cx1="http://schemas.microsoft.com/office/drawing/2015/9/8/chartex" xmlns:mc="http://schemas.openxmlformats.org/markup-compatibility/2006" xmlns:o="urn:schemas-microsoft-com:office:office" xmlns:r="http://schemas.openxmlformats.org/officeDocument/2006/relationships" xmlns:m="http://schemas.openxmlformats.org/officeDocument/2006/math" xmlns:v="urn:schemas-microsoft-com:vml" xmlns:wp14="http://schemas.microsoft.com/office/word/2010/wordprocessingDrawing" xmlns:wp="http://schemas.openxmlformats.org/drawingml/2006/wordprocessingDrawing" xmlns:w10="urn:schemas-microsoft-com:office:word" xmlns:w="http://schemas.openxmlformats.org/wordprocessingml/2006/main" xmlns:w14="http://schemas.microsoft.com/office/word/2010/wordml" xmlns:w15="http://schemas.microsoft.com/office/word/2012/wordml" xmlns:w16se="http://schemas.microsoft.com/office/word/2015/wordml/symex" xmlns:wpg="http://schemas.microsoft.com/office/word/2010/wordprocessingGroup" xmlns:wpi="http://schemas.microsoft.com/office/word/2010/wordprocessingInk" xmlns:wne="http://schemas.microsoft.com/office/word/2006/wordml" xmlns:wps="http://schemas.microsoft.com/office/word/2010/wordprocessingShape" mc:Ignorable="w14 w15 w16se wp14">
+<w:footnotes xmlns:wpc="http://schemas.microsoft.com/office/word/2010/wordprocessingCanvas" xmlns:cx="http://schemas.microsoft.com/office/drawing/2014/chartex" xmlns:cx1="http://schemas.microsoft.com/office/drawing/2015/9/8/chartex" xmlns:cx2="http://schemas.microsoft.com/office/drawing/2015/10/21/chartex" xmlns:mc="http://schemas.openxmlformats.org/markup-compatibility/2006" xmlns:o="urn:schemas-microsoft-com:office:office" xmlns:r="http://schemas.openxmlformats.org/officeDocument/2006/relationships" xmlns:m="http://schemas.openxmlformats.org/officeDocument/2006/math" xmlns:v="urn:schemas-microsoft-com:vml" xmlns:wp14="http://schemas.microsoft.com/office/word/2010/wordprocessingDrawing" xmlns:wp="http://schemas.openxmlformats.org/drawingml/2006/wordprocessingDrawing" xmlns:w10="urn:schemas-microsoft-com:office:word" xmlns:w="http://schemas.openxmlformats.org/wordprocessingml/2006/main" xmlns:w14="http://schemas.microsoft.com/office/word/2010/wordml" xmlns:w15="http://schemas.microsoft.com/office/word/2012/wordml" xmlns:w16se="http://schemas.microsoft.com/office/word/2015/wordml/symex" xmlns:wpg="http://schemas.microsoft.com/office/word/2010/wordprocessingGroup" xmlns:wpi="http://schemas.microsoft.com/office/word/2010/wordprocessingInk" xmlns:wne="http://schemas.microsoft.com/office/word/2006/wordml" xmlns:wps="http://schemas.microsoft.com/office/word/2010/wordprocessingShape" mc:Ignorable="w14 w15 w16se wp14">
   <w:footnote w:type="separator" w:id="-1">
     <w:p>
       <w:pPr>
@@ -3369,7 +3775,7 @@
 </file>
 
 <file path=word/header1.xml><?xml version="1.0" encoding="utf-8"?>
-<w:hdr xmlns:wpc="http://schemas.microsoft.com/office/word/2010/wordprocessingCanvas" xmlns:cx="http://schemas.microsoft.com/office/drawing/2014/chartex" xmlns:cx1="http://schemas.microsoft.com/office/drawing/2015/9/8/chartex" xmlns:mc="http://schemas.openxmlformats.org/markup-compatibility/2006" xmlns:o="urn:schemas-microsoft-com:office:office" xmlns:r="http://schemas.openxmlformats.org/officeDocument/2006/relationships" xmlns:m="http://schemas.openxmlformats.org/officeDocument/2006/math" xmlns:v="urn:schemas-microsoft-com:vml" xmlns:wp14="http://schemas.microsoft.com/office/word/2010/wordprocessingDrawing" xmlns:wp="http://schemas.openxmlformats.org/drawingml/2006/wordprocessingDrawing" xmlns:w10="urn:schemas-microsoft-com:office:word" xmlns:w="http://schemas.openxmlformats.org/wordprocessingml/2006/main" xmlns:w14="http://schemas.microsoft.com/office/word/2010/wordml" xmlns:w15="http://schemas.microsoft.com/office/word/2012/wordml" xmlns:w16se="http://schemas.microsoft.com/office/word/2015/wordml/symex" xmlns:wpg="http://schemas.microsoft.com/office/word/2010/wordprocessingGroup" xmlns:wpi="http://schemas.microsoft.com/office/word/2010/wordprocessingInk" xmlns:wne="http://schemas.microsoft.com/office/word/2006/wordml" xmlns:wps="http://schemas.microsoft.com/office/word/2010/wordprocessingShape" mc:Ignorable="w14 w15 w16se wp14">
+<w:hdr xmlns:wpc="http://schemas.microsoft.com/office/word/2010/wordprocessingCanvas" xmlns:cx="http://schemas.microsoft.com/office/drawing/2014/chartex" xmlns:cx1="http://schemas.microsoft.com/office/drawing/2015/9/8/chartex" xmlns:cx2="http://schemas.microsoft.com/office/drawing/2015/10/21/chartex" xmlns:mc="http://schemas.openxmlformats.org/markup-compatibility/2006" xmlns:o="urn:schemas-microsoft-com:office:office" xmlns:r="http://schemas.openxmlformats.org/officeDocument/2006/relationships" xmlns:m="http://schemas.openxmlformats.org/officeDocument/2006/math" xmlns:v="urn:schemas-microsoft-com:vml" xmlns:wp14="http://schemas.microsoft.com/office/word/2010/wordprocessingDrawing" xmlns:wp="http://schemas.openxmlformats.org/drawingml/2006/wordprocessingDrawing" xmlns:w10="urn:schemas-microsoft-com:office:word" xmlns:w="http://schemas.openxmlformats.org/wordprocessingml/2006/main" xmlns:w14="http://schemas.microsoft.com/office/word/2010/wordml" xmlns:w15="http://schemas.microsoft.com/office/word/2012/wordml" xmlns:w16se="http://schemas.microsoft.com/office/word/2015/wordml/symex" xmlns:wpg="http://schemas.microsoft.com/office/word/2010/wordprocessingGroup" xmlns:wpi="http://schemas.microsoft.com/office/word/2010/wordprocessingInk" xmlns:wne="http://schemas.microsoft.com/office/word/2006/wordml" xmlns:wps="http://schemas.microsoft.com/office/word/2010/wordprocessingShape" mc:Ignorable="w14 w15 w16se wp14">
   <w:p>
     <w:pPr>
       <w:pStyle w:val="Header"/>
@@ -3394,6 +3800,7 @@
         <w:dataBinding w:prefixMappings="xmlns:ns0='http://schemas.openxmlformats.org/package/2006/metadata/core-properties' xmlns:ns1='http://purl.org/dc/elements/1.1/'" w:xpath="/ns0:coreProperties[1]/ns1:title[1]" w:storeItemID="{6C3C8BC8-F283-45AE-878A-BAB7291924A1}"/>
         <w:text/>
       </w:sdtPr>
+      <w:sdtEndPr/>
       <w:sdtContent>
         <w:r>
           <w:rPr>
@@ -3436,6 +3843,7 @@
           <w:calendar w:val="gregorian"/>
         </w:date>
       </w:sdtPr>
+      <w:sdtEndPr/>
       <w:sdtContent>
         <w:r>
           <w:rPr>
@@ -3459,7 +3867,7 @@
 </file>
 
 <file path=word/numbering.xml><?xml version="1.0" encoding="utf-8"?>
-<w:numbering xmlns:wpc="http://schemas.microsoft.com/office/word/2010/wordprocessingCanvas" xmlns:cx="http://schemas.microsoft.com/office/drawing/2014/chartex" xmlns:cx1="http://schemas.microsoft.com/office/drawing/2015/9/8/chartex" xmlns:mc="http://schemas.openxmlformats.org/markup-compatibility/2006" xmlns:o="urn:schemas-microsoft-com:office:office" xmlns:r="http://schemas.openxmlformats.org/officeDocument/2006/relationships" xmlns:m="http://schemas.openxmlformats.org/officeDocument/2006/math" xmlns:v="urn:schemas-microsoft-com:vml" xmlns:wp14="http://schemas.microsoft.com/office/word/2010/wordprocessingDrawing" xmlns:wp="http://schemas.openxmlformats.org/drawingml/2006/wordprocessingDrawing" xmlns:w10="urn:schemas-microsoft-com:office:word" xmlns:w="http://schemas.openxmlformats.org/wordprocessingml/2006/main" xmlns:w14="http://schemas.microsoft.com/office/word/2010/wordml" xmlns:w15="http://schemas.microsoft.com/office/word/2012/wordml" xmlns:w16se="http://schemas.microsoft.com/office/word/2015/wordml/symex" xmlns:wpg="http://schemas.microsoft.com/office/word/2010/wordprocessingGroup" xmlns:wpi="http://schemas.microsoft.com/office/word/2010/wordprocessingInk" xmlns:wne="http://schemas.microsoft.com/office/word/2006/wordml" xmlns:wps="http://schemas.microsoft.com/office/word/2010/wordprocessingShape" mc:Ignorable="w14 w15 w16se wp14">
+<w:numbering xmlns:wpc="http://schemas.microsoft.com/office/word/2010/wordprocessingCanvas" xmlns:cx="http://schemas.microsoft.com/office/drawing/2014/chartex" xmlns:cx1="http://schemas.microsoft.com/office/drawing/2015/9/8/chartex" xmlns:cx2="http://schemas.microsoft.com/office/drawing/2015/10/21/chartex" xmlns:mc="http://schemas.openxmlformats.org/markup-compatibility/2006" xmlns:o="urn:schemas-microsoft-com:office:office" xmlns:r="http://schemas.openxmlformats.org/officeDocument/2006/relationships" xmlns:m="http://schemas.openxmlformats.org/officeDocument/2006/math" xmlns:v="urn:schemas-microsoft-com:vml" xmlns:wp14="http://schemas.microsoft.com/office/word/2010/wordprocessingDrawing" xmlns:wp="http://schemas.openxmlformats.org/drawingml/2006/wordprocessingDrawing" xmlns:w10="urn:schemas-microsoft-com:office:word" xmlns:w="http://schemas.openxmlformats.org/wordprocessingml/2006/main" xmlns:w14="http://schemas.microsoft.com/office/word/2010/wordml" xmlns:w15="http://schemas.microsoft.com/office/word/2012/wordml" xmlns:w16se="http://schemas.microsoft.com/office/word/2015/wordml/symex" xmlns:wpg="http://schemas.microsoft.com/office/word/2010/wordprocessingGroup" xmlns:wpi="http://schemas.microsoft.com/office/word/2010/wordprocessingInk" xmlns:wne="http://schemas.microsoft.com/office/word/2006/wordml" xmlns:wps="http://schemas.microsoft.com/office/word/2010/wordprocessingShape" mc:Ignorable="w14 w15 w16se wp14">
   <w:abstractNum w:abstractNumId="0" w15:restartNumberingAfterBreak="0">
     <w:nsid w:val="02663044"/>
     <w:multiLevelType w:val="hybridMultilevel"/>
@@ -4181,7 +4589,7 @@
       </w:pPr>
     </w:pPrDefault>
   </w:docDefaults>
-  <w:latentStyles w:defLockedState="0" w:defUIPriority="99" w:defSemiHidden="0" w:defUnhideWhenUsed="0" w:defQFormat="0" w:count="371">
+  <w:latentStyles w:defLockedState="0" w:defUIPriority="99" w:defSemiHidden="0" w:defUnhideWhenUsed="0" w:defQFormat="0" w:count="372">
     <w:lsdException w:name="Normal" w:uiPriority="0" w:qFormat="1"/>
     <w:lsdException w:name="heading 1" w:uiPriority="9" w:qFormat="1"/>
     <w:lsdException w:name="heading 2" w:semiHidden="1" w:uiPriority="9" w:unhideWhenUsed="1" w:qFormat="1"/>
@@ -4553,6 +4961,7 @@
     <w:lsdException w:name="List Table 5 Dark Accent 6" w:uiPriority="50"/>
     <w:lsdException w:name="List Table 6 Colorful Accent 6" w:uiPriority="51"/>
     <w:lsdException w:name="List Table 7 Colorful Accent 6" w:uiPriority="52"/>
+    <w:lsdException w:name="Mention" w:semiHidden="1" w:unhideWhenUsed="1"/>
   </w:latentStyles>
   <w:style w:type="paragraph" w:default="1" w:styleId="Normal">
     <w:name w:val="Normal"/>
@@ -5116,7 +5525,7 @@
 </file>
 
 <file path=word/glossary/document.xml><?xml version="1.0" encoding="utf-8"?>
-<w:glossaryDocument xmlns:wpc="http://schemas.microsoft.com/office/word/2010/wordprocessingCanvas" xmlns:cx="http://schemas.microsoft.com/office/drawing/2014/chartex" xmlns:cx1="http://schemas.microsoft.com/office/drawing/2015/9/8/chartex" xmlns:mc="http://schemas.openxmlformats.org/markup-compatibility/2006" xmlns:o="urn:schemas-microsoft-com:office:office" xmlns:r="http://schemas.openxmlformats.org/officeDocument/2006/relationships" xmlns:m="http://schemas.openxmlformats.org/officeDocument/2006/math" xmlns:v="urn:schemas-microsoft-com:vml" xmlns:wp14="http://schemas.microsoft.com/office/word/2010/wordprocessingDrawing" xmlns:wp="http://schemas.openxmlformats.org/drawingml/2006/wordprocessingDrawing" xmlns:w10="urn:schemas-microsoft-com:office:word" xmlns:w="http://schemas.openxmlformats.org/wordprocessingml/2006/main" xmlns:w14="http://schemas.microsoft.com/office/word/2010/wordml" xmlns:w15="http://schemas.microsoft.com/office/word/2012/wordml" xmlns:w16se="http://schemas.microsoft.com/office/word/2015/wordml/symex" xmlns:wpg="http://schemas.microsoft.com/office/word/2010/wordprocessingGroup" xmlns:wpi="http://schemas.microsoft.com/office/word/2010/wordprocessingInk" xmlns:wne="http://schemas.microsoft.com/office/word/2006/wordml" xmlns:wps="http://schemas.microsoft.com/office/word/2010/wordprocessingShape" mc:Ignorable="w14 w15 w16se wp14">
+<w:glossaryDocument xmlns:wpc="http://schemas.microsoft.com/office/word/2010/wordprocessingCanvas" xmlns:cx="http://schemas.microsoft.com/office/drawing/2014/chartex" xmlns:cx1="http://schemas.microsoft.com/office/drawing/2015/9/8/chartex" xmlns:cx2="http://schemas.microsoft.com/office/drawing/2015/10/21/chartex" xmlns:mc="http://schemas.openxmlformats.org/markup-compatibility/2006" xmlns:o="urn:schemas-microsoft-com:office:office" xmlns:r="http://schemas.openxmlformats.org/officeDocument/2006/relationships" xmlns:m="http://schemas.openxmlformats.org/officeDocument/2006/math" xmlns:v="urn:schemas-microsoft-com:vml" xmlns:wp14="http://schemas.microsoft.com/office/word/2010/wordprocessingDrawing" xmlns:wp="http://schemas.openxmlformats.org/drawingml/2006/wordprocessingDrawing" xmlns:w10="urn:schemas-microsoft-com:office:word" xmlns:w="http://schemas.openxmlformats.org/wordprocessingml/2006/main" xmlns:w14="http://schemas.microsoft.com/office/word/2010/wordml" xmlns:w15="http://schemas.microsoft.com/office/word/2012/wordml" xmlns:w16se="http://schemas.microsoft.com/office/word/2015/wordml/symex" xmlns:wpg="http://schemas.microsoft.com/office/word/2010/wordprocessingGroup" xmlns:wpi="http://schemas.microsoft.com/office/word/2010/wordprocessingInk" xmlns:wne="http://schemas.microsoft.com/office/word/2006/wordml" xmlns:wps="http://schemas.microsoft.com/office/word/2010/wordprocessingShape" mc:Ignorable="w14 w15 w16se wp14">
   <w:docParts>
     <w:docPart>
       <w:docPartPr>
@@ -5429,11 +5838,13 @@
     <w:rsid w:val="006B5806"/>
     <w:rsid w:val="00713C46"/>
     <w:rsid w:val="007D7A8A"/>
+    <w:rsid w:val="008E13B4"/>
     <w:rsid w:val="009B0B5F"/>
     <w:rsid w:val="009E60E1"/>
     <w:rsid w:val="00AB41BF"/>
     <w:rsid w:val="00D973C6"/>
     <w:rsid w:val="00DE2D8F"/>
+    <w:rsid w:val="00E60DE9"/>
     <w:rsid w:val="00F22113"/>
     <w:rsid w:val="00FC4FF2"/>
   </w:rsids>
@@ -5452,8 +5863,8 @@
   </m:mathPr>
   <w:themeFontLang w:val="de-DE"/>
   <w:clrSchemeMapping w:bg1="light1" w:t1="dark1" w:bg2="light2" w:t2="dark2" w:accent1="accent1" w:accent2="accent2" w:accent3="accent3" w:accent4="accent4" w:accent5="accent5" w:accent6="accent6" w:hyperlink="hyperlink" w:followedHyperlink="followedHyperlink"/>
-  <w:decimalSymbol w:val="."/>
-  <w:listSeparator w:val=","/>
+  <w:decimalSymbol w:val=","/>
+  <w:listSeparator w:val=";"/>
   <w15:chartTrackingRefBased/>
 </w:settings>
 </file>
@@ -5475,7 +5886,7 @@
       </w:pPr>
     </w:pPrDefault>
   </w:docDefaults>
-  <w:latentStyles w:defLockedState="0" w:defUIPriority="99" w:defSemiHidden="0" w:defUnhideWhenUsed="0" w:defQFormat="0" w:count="371">
+  <w:latentStyles w:defLockedState="0" w:defUIPriority="99" w:defSemiHidden="0" w:defUnhideWhenUsed="0" w:defQFormat="0" w:count="372">
     <w:lsdException w:name="Normal" w:uiPriority="0" w:qFormat="1"/>
     <w:lsdException w:name="heading 1" w:uiPriority="9" w:qFormat="1"/>
     <w:lsdException w:name="heading 2" w:semiHidden="1" w:uiPriority="9" w:unhideWhenUsed="1" w:qFormat="1"/>
@@ -5847,6 +6258,7 @@
     <w:lsdException w:name="List Table 5 Dark Accent 6" w:uiPriority="50"/>
     <w:lsdException w:name="List Table 6 Colorful Accent 6" w:uiPriority="51"/>
     <w:lsdException w:name="List Table 7 Colorful Accent 6" w:uiPriority="52"/>
+    <w:lsdException w:name="Mention" w:semiHidden="1" w:unhideWhenUsed="1"/>
   </w:latentStyles>
   <w:style w:type="paragraph" w:default="1" w:styleId="Normal">
     <w:name w:val="Normal"/>
@@ -6242,7 +6654,7 @@
 </file>
 
 <file path=customXml/itemProps2.xml><?xml version="1.0" encoding="utf-8"?>
-<ds:datastoreItem xmlns:ds="http://schemas.openxmlformats.org/officeDocument/2006/customXml" ds:itemID="{31FA699D-BB6D-4C85-AB85-10D475084601}">
+<ds:datastoreItem xmlns:ds="http://schemas.openxmlformats.org/officeDocument/2006/customXml" ds:itemID="{74385767-791A-4F16-A095-4D27AE88045C}">
   <ds:schemaRefs>
     <ds:schemaRef ds:uri="http://schemas.openxmlformats.org/officeDocument/2006/bibliography"/>
   </ds:schemaRefs>

</xml_diff>

<commit_message>
Extended unit test and wrote about it
</commit_message>
<xml_diff>
--- a/reports/wk5/Iterator_pattern_report_Georgiana_Manolache_Jan-Niklas_Schneider.docx
+++ b/reports/wk5/Iterator_pattern_report_Georgiana_Manolache_Jan-Niklas_Schneider.docx
@@ -3034,8 +3034,6 @@
         </w:rPr>
       </w:pPr>
       <w:bookmarkStart w:id="5" w:name="_Toc462786297"/>
-      <w:bookmarkStart w:id="6" w:name="_GoBack"/>
-      <w:bookmarkEnd w:id="6"/>
       <w:r>
         <w:rPr>
           <w:lang w:val="en-US"/>
@@ -3270,14 +3268,14 @@
           <w:lang w:val="en-US"/>
         </w:rPr>
       </w:pPr>
-      <w:bookmarkStart w:id="7" w:name="_Toc462786298"/>
+      <w:bookmarkStart w:id="6" w:name="_Toc462786298"/>
       <w:r>
         <w:rPr>
           <w:lang w:val="en-US"/>
         </w:rPr>
         <w:t>Unit tests</w:t>
       </w:r>
-      <w:bookmarkEnd w:id="7"/>
+      <w:bookmarkEnd w:id="6"/>
     </w:p>
     <w:p>
       <w:pPr>
@@ -3319,7 +3317,22 @@
           <w:i/>
           <w:lang w:val="en-US"/>
         </w:rPr>
-        <w:t xml:space="preserve">. </w:t>
+        <w:t>.</w:t>
+      </w:r>
+      <w:r>
+        <w:rPr>
+          <w:lang w:val="en-US"/>
+        </w:rPr>
+        <w:t xml:space="preserve"> The test cycles through all channels from first to last and back to the first.</w:t>
+      </w:r>
+      <w:bookmarkStart w:id="7" w:name="_GoBack"/>
+      <w:bookmarkEnd w:id="7"/>
+      <w:r>
+        <w:rPr>
+          <w:i/>
+          <w:lang w:val="en-US"/>
+        </w:rPr>
+        <w:t xml:space="preserve"> </w:t>
       </w:r>
       <w:r>
         <w:rPr>
@@ -3391,51 +3404,25 @@
       <w:r>
         <w:t xml:space="preserve">Figure </w:t>
       </w:r>
-      <w:r>
-        <w:fldChar w:fldCharType="begin"/>
-      </w:r>
-      <w:r>
-        <w:instrText xml:space="preserve"> STYLEREF 1 \s </w:instrText>
-      </w:r>
-      <w:r>
-        <w:fldChar w:fldCharType="separate"/>
-      </w:r>
-      <w:r>
-        <w:rPr>
-          <w:noProof/>
-        </w:rPr>
-        <w:t>6</w:t>
-      </w:r>
-      <w:r>
-        <w:rPr>
-          <w:noProof/>
-        </w:rPr>
-        <w:fldChar w:fldCharType="end"/>
-      </w:r>
+      <w:fldSimple w:instr=" STYLEREF 1 \s ">
+        <w:r>
+          <w:rPr>
+            <w:noProof/>
+          </w:rPr>
+          <w:t>6</w:t>
+        </w:r>
+      </w:fldSimple>
       <w:r>
         <w:noBreakHyphen/>
       </w:r>
-      <w:r>
-        <w:fldChar w:fldCharType="begin"/>
-      </w:r>
-      <w:r>
-        <w:instrText xml:space="preserve"> SEQ Figure \* ARABIC \s 1 </w:instrText>
-      </w:r>
-      <w:r>
-        <w:fldChar w:fldCharType="separate"/>
-      </w:r>
-      <w:r>
-        <w:rPr>
-          <w:noProof/>
-        </w:rPr>
-        <w:t>1</w:t>
-      </w:r>
-      <w:r>
-        <w:rPr>
-          <w:noProof/>
-        </w:rPr>
-        <w:fldChar w:fldCharType="end"/>
-      </w:r>
+      <w:fldSimple w:instr=" SEQ Figure \* ARABIC \s 1 ">
+        <w:r>
+          <w:rPr>
+            <w:noProof/>
+          </w:rPr>
+          <w:t>1</w:t>
+        </w:r>
+      </w:fldSimple>
       <w:r>
         <w:t>: Unit test result</w:t>
       </w:r>
@@ -3680,7 +3667,7 @@
                 <w:bCs/>
                 <w:noProof/>
               </w:rPr>
-              <w:t>7</w:t>
+              <w:t>2</w:t>
             </w:r>
             <w:r>
               <w:rPr>
@@ -5845,6 +5832,7 @@
     <w:rsid w:val="00D973C6"/>
     <w:rsid w:val="00DE2D8F"/>
     <w:rsid w:val="00E60DE9"/>
+    <w:rsid w:val="00EC10F7"/>
     <w:rsid w:val="00F22113"/>
     <w:rsid w:val="00FC4FF2"/>
   </w:rsids>
@@ -6654,7 +6642,7 @@
 </file>
 
 <file path=customXml/itemProps2.xml><?xml version="1.0" encoding="utf-8"?>
-<ds:datastoreItem xmlns:ds="http://schemas.openxmlformats.org/officeDocument/2006/customXml" ds:itemID="{74385767-791A-4F16-A095-4D27AE88045C}">
+<ds:datastoreItem xmlns:ds="http://schemas.openxmlformats.org/officeDocument/2006/customXml" ds:itemID="{D19F60AB-50FD-4885-BAC3-D1D94C77E608}">
   <ds:schemaRefs>
     <ds:schemaRef ds:uri="http://schemas.openxmlformats.org/officeDocument/2006/bibliography"/>
   </ds:schemaRefs>

</xml_diff>